<commit_message>
There is some error in the last push. And  Create a new project.
</commit_message>
<xml_diff>
--- a/TFmini-I2C-Master设计说明.docx
+++ b/TFmini-I2C-Master设计说明.docx
@@ -37,8 +37,6 @@
           <w:lang w:val="en-US" w:eastAsia="zh-CN"/>
         </w:rPr>
       </w:pPr>
-      <w:bookmarkStart w:id="9" w:name="_GoBack"/>
-      <w:bookmarkEnd w:id="9"/>
     </w:p>
     <w:tbl>
       <w:tblPr>
@@ -6259,7 +6257,7 @@
                 <w:color w:val="000000"/>
                 <w:lang w:val="en-US" w:eastAsia="zh-CN"/>
               </w:rPr>
-              <w:t>Byte 3</w:t>
+              <w:t>Byte 4</w:t>
             </w:r>
           </w:p>
         </w:tc>
@@ -6295,7 +6293,7 @@
                 <w:color w:val="000000"/>
                 <w:lang w:val="en-US" w:eastAsia="zh-CN"/>
               </w:rPr>
-              <w:t>Byte 4</w:t>
+              <w:t>Byte 5</w:t>
             </w:r>
           </w:p>
         </w:tc>
@@ -6330,7 +6328,7 @@
                 <w:color w:val="000000"/>
                 <w:lang w:val="en-US" w:eastAsia="zh-CN"/>
               </w:rPr>
-              <w:t>Byte 5</w:t>
+              <w:t>Byte 6</w:t>
             </w:r>
           </w:p>
         </w:tc>
@@ -9568,45 +9566,27 @@
                 <w:vertAlign w:val="baseline"/>
                 <w:lang w:val="en-US" w:eastAsia="zh-CN"/>
               </w:rPr>
-              <w:t>Range Mode</w:t>
-            </w:r>
-            <w:r>
-              <w:rPr>
-                <w:rFonts w:hint="eastAsia"/>
-                <w:color w:val="000000"/>
-                <w:vertAlign w:val="baseline"/>
-                <w:lang w:val="en-US" w:eastAsia="zh-CN"/>
-              </w:rPr>
-              <w:t>=0x00:关闭量程限制</w:t>
-            </w:r>
-          </w:p>
-          <w:p>
-            <w:pPr>
-              <w:jc w:val="center"/>
-              <w:rPr>
-                <w:rFonts w:hint="eastAsia"/>
-                <w:color w:val="000000"/>
-                <w:vertAlign w:val="baseline"/>
-                <w:lang w:val="en-US" w:eastAsia="zh-CN"/>
-              </w:rPr>
-            </w:pPr>
-            <w:r>
-              <w:rPr>
-                <w:rFonts w:hint="eastAsia"/>
-                <w:color w:val="000000"/>
-                <w:vertAlign w:val="baseline"/>
-                <w:lang w:val="en-US" w:eastAsia="zh-CN"/>
-              </w:rPr>
-              <w:t>Range Mode</w:t>
-            </w:r>
-            <w:r>
-              <w:rPr>
-                <w:rFonts w:hint="eastAsia"/>
-                <w:color w:val="000000"/>
-                <w:vertAlign w:val="baseline"/>
-                <w:lang w:val="en-US" w:eastAsia="zh-CN"/>
-              </w:rPr>
-              <w:t>!=0x00:开启量程限制</w:t>
+              <w:t>Range Mode=0x00:关闭量程限制</w:t>
+            </w:r>
+          </w:p>
+          <w:p>
+            <w:pPr>
+              <w:jc w:val="center"/>
+              <w:rPr>
+                <w:rFonts w:hint="eastAsia"/>
+                <w:color w:val="000000"/>
+                <w:vertAlign w:val="baseline"/>
+                <w:lang w:val="en-US" w:eastAsia="zh-CN"/>
+              </w:rPr>
+            </w:pPr>
+            <w:r>
+              <w:rPr>
+                <w:rFonts w:hint="eastAsia"/>
+                <w:color w:val="000000"/>
+                <w:vertAlign w:val="baseline"/>
+                <w:lang w:val="en-US" w:eastAsia="zh-CN"/>
+              </w:rPr>
+              <w:t>Range Mode!=0x00:开启量程限制</w:t>
             </w:r>
           </w:p>
         </w:tc>
@@ -11407,7 +11387,7 @@
                 <w:vertAlign w:val="baseline"/>
                 <w:lang w:val="en-US" w:eastAsia="zh-CN"/>
               </w:rPr>
-              <w:t>0x03</w:t>
+              <w:t>0x04</w:t>
             </w:r>
           </w:p>
         </w:tc>
@@ -12579,7 +12559,7 @@
                 <w:vertAlign w:val="baseline"/>
                 <w:lang w:val="en-US" w:eastAsia="zh-CN"/>
               </w:rPr>
-              <w:t>0x03</w:t>
+              <w:t>0x04</w:t>
             </w:r>
           </w:p>
         </w:tc>
@@ -13640,7 +13620,7 @@
                 <w:vertAlign w:val="baseline"/>
                 <w:lang w:val="en-US" w:eastAsia="zh-CN"/>
               </w:rPr>
-              <w:t>0x04</w:t>
+              <w:t>0x05</w:t>
             </w:r>
           </w:p>
         </w:tc>
@@ -14775,7 +14755,7 @@
                 <w:vertAlign w:val="baseline"/>
                 <w:lang w:val="en-US" w:eastAsia="zh-CN"/>
               </w:rPr>
-              <w:t>0x04</w:t>
+              <w:t>0x05</w:t>
             </w:r>
           </w:p>
         </w:tc>
@@ -15421,12 +15401,6 @@
             <w:insideV w:val="single" w:color="auto" w:sz="4" w:space="0"/>
           </w:tblBorders>
           <w:tblLayout w:type="fixed"/>
-          <w:tblCellMar>
-            <w:top w:w="0" w:type="dxa"/>
-            <w:left w:w="108" w:type="dxa"/>
-            <w:bottom w:w="0" w:type="dxa"/>
-            <w:right w:w="108" w:type="dxa"/>
-          </w:tblCellMar>
         </w:tblPrEx>
         <w:trPr>
           <w:trHeight w:val="387" w:hRule="atLeast"/>
@@ -15828,7 +15802,7 @@
                 <w:vertAlign w:val="baseline"/>
                 <w:lang w:val="en-US" w:eastAsia="zh-CN"/>
               </w:rPr>
-              <w:t>0x05</w:t>
+              <w:t>0x06</w:t>
             </w:r>
           </w:p>
         </w:tc>
@@ -16943,7 +16917,7 @@
                 <w:vertAlign w:val="baseline"/>
                 <w:lang w:val="en-US" w:eastAsia="zh-CN"/>
               </w:rPr>
-              <w:t>0x05</w:t>
+              <w:t>0x06</w:t>
             </w:r>
           </w:p>
         </w:tc>
@@ -17526,7 +17500,2118 @@
     </w:tbl>
     <w:p>
       <w:pPr>
+        <w:pStyle w:val="3"/>
         <w:rPr>
+          <w:rFonts w:hint="eastAsia"/>
+          <w:lang w:val="en-US" w:eastAsia="zh-CN"/>
+        </w:rPr>
+      </w:pPr>
+      <w:r>
+        <w:rPr>
+          <w:rFonts w:hint="eastAsia"/>
+          <w:lang w:val="en-US" w:eastAsia="zh-CN"/>
+        </w:rPr>
+        <w:t>打印配置信息</w:t>
+      </w:r>
+    </w:p>
+    <w:tbl>
+      <w:tblPr>
+        <w:tblStyle w:val="14"/>
+        <w:tblpPr w:leftFromText="180" w:rightFromText="180" w:vertAnchor="text" w:horzAnchor="page" w:tblpX="834" w:tblpY="594"/>
+        <w:tblOverlap w:val="never"/>
+        <w:tblW w:w="10420" w:type="dxa"/>
+        <w:tblInd w:w="0" w:type="dxa"/>
+        <w:tblBorders>
+          <w:top w:val="single" w:color="auto" w:sz="4" w:space="0"/>
+          <w:left w:val="single" w:color="auto" w:sz="4" w:space="0"/>
+          <w:bottom w:val="single" w:color="auto" w:sz="4" w:space="0"/>
+          <w:right w:val="single" w:color="auto" w:sz="4" w:space="0"/>
+          <w:insideH w:val="single" w:color="auto" w:sz="4" w:space="0"/>
+          <w:insideV w:val="single" w:color="auto" w:sz="4" w:space="0"/>
+        </w:tblBorders>
+        <w:tblLayout w:type="fixed"/>
+        <w:tblCellMar>
+          <w:top w:w="0" w:type="dxa"/>
+          <w:left w:w="108" w:type="dxa"/>
+          <w:bottom w:w="0" w:type="dxa"/>
+          <w:right w:w="108" w:type="dxa"/>
+        </w:tblCellMar>
+      </w:tblPr>
+      <w:tblGrid>
+        <w:gridCol w:w="1144"/>
+        <w:gridCol w:w="1143"/>
+        <w:gridCol w:w="1144"/>
+        <w:gridCol w:w="2287"/>
+        <w:gridCol w:w="4702"/>
+      </w:tblGrid>
+      <w:tr>
+        <w:tblPrEx>
+          <w:tblBorders>
+            <w:top w:val="single" w:color="auto" w:sz="4" w:space="0"/>
+            <w:left w:val="single" w:color="auto" w:sz="4" w:space="0"/>
+            <w:bottom w:val="single" w:color="auto" w:sz="4" w:space="0"/>
+            <w:right w:val="single" w:color="auto" w:sz="4" w:space="0"/>
+            <w:insideH w:val="single" w:color="auto" w:sz="4" w:space="0"/>
+            <w:insideV w:val="single" w:color="auto" w:sz="4" w:space="0"/>
+          </w:tblBorders>
+          <w:tblLayout w:type="fixed"/>
+          <w:tblCellMar>
+            <w:top w:w="0" w:type="dxa"/>
+            <w:left w:w="108" w:type="dxa"/>
+            <w:bottom w:w="0" w:type="dxa"/>
+            <w:right w:w="108" w:type="dxa"/>
+          </w:tblCellMar>
+        </w:tblPrEx>
+        <w:trPr>
+          <w:trHeight w:val="387" w:hRule="atLeast"/>
+        </w:trPr>
+        <w:tc>
+          <w:tcPr>
+            <w:tcW w:w="10420" w:type="dxa"/>
+            <w:gridSpan w:val="5"/>
+            <w:tcBorders>
+              <w:top w:val="single" w:color="F79646" w:sz="8" w:space="0"/>
+              <w:left w:val="single" w:color="F79646" w:sz="8" w:space="0"/>
+              <w:bottom w:val="single" w:color="FFFFFF" w:sz="12" w:space="0"/>
+              <w:right w:val="single" w:color="F79646" w:sz="8" w:space="0"/>
+            </w:tcBorders>
+            <w:shd w:val="clear" w:color="auto" w:fill="F79646"/>
+          </w:tcPr>
+          <w:p>
+            <w:pPr>
+              <w:jc w:val="center"/>
+              <w:rPr>
+                <w:rFonts w:hint="eastAsia"/>
+                <w:color w:val="000000"/>
+                <w:vertAlign w:val="baseline"/>
+                <w:lang w:val="en-US" w:eastAsia="zh-CN"/>
+              </w:rPr>
+            </w:pPr>
+            <w:r>
+              <w:rPr>
+                <w:rFonts w:hint="eastAsia"/>
+                <w:color w:val="000000"/>
+                <w:vertAlign w:val="baseline"/>
+                <w:lang w:val="en-US" w:eastAsia="zh-CN"/>
+              </w:rPr>
+              <w:t>下行</w:t>
+            </w:r>
+          </w:p>
+        </w:tc>
+      </w:tr>
+      <w:tr>
+        <w:tblPrEx>
+          <w:tblBorders>
+            <w:top w:val="single" w:color="auto" w:sz="4" w:space="0"/>
+            <w:left w:val="single" w:color="auto" w:sz="4" w:space="0"/>
+            <w:bottom w:val="single" w:color="auto" w:sz="4" w:space="0"/>
+            <w:right w:val="single" w:color="auto" w:sz="4" w:space="0"/>
+            <w:insideH w:val="single" w:color="auto" w:sz="4" w:space="0"/>
+            <w:insideV w:val="single" w:color="auto" w:sz="4" w:space="0"/>
+          </w:tblBorders>
+          <w:tblLayout w:type="fixed"/>
+          <w:tblCellMar>
+            <w:top w:w="0" w:type="dxa"/>
+            <w:left w:w="108" w:type="dxa"/>
+            <w:bottom w:w="0" w:type="dxa"/>
+            <w:right w:w="108" w:type="dxa"/>
+          </w:tblCellMar>
+        </w:tblPrEx>
+        <w:trPr>
+          <w:trHeight w:val="220" w:hRule="atLeast"/>
+        </w:trPr>
+        <w:tc>
+          <w:tcPr>
+            <w:tcW w:w="1144" w:type="dxa"/>
+            <w:tcBorders>
+              <w:top w:val="single" w:color="FFFFFF" w:sz="8" w:space="0"/>
+              <w:left w:val="single" w:color="F79646" w:sz="8" w:space="0"/>
+              <w:bottom w:val="single" w:color="F79646" w:sz="8" w:space="0"/>
+              <w:right w:val="single" w:color="F79646" w:sz="8" w:space="0"/>
+            </w:tcBorders>
+            <w:shd w:val="clear" w:color="auto" w:fill="FBD5B5"/>
+            <w:vAlign w:val="center"/>
+          </w:tcPr>
+          <w:p>
+            <w:pPr>
+              <w:jc w:val="center"/>
+              <w:rPr>
+                <w:rFonts w:hint="eastAsia"/>
+                <w:b/>
+                <w:bCs/>
+                <w:color w:val="000000"/>
+                <w:vertAlign w:val="baseline"/>
+                <w:lang w:val="en-US" w:eastAsia="zh-CN"/>
+              </w:rPr>
+            </w:pPr>
+            <w:r>
+              <w:rPr>
+                <w:rFonts w:hint="eastAsia"/>
+                <w:b/>
+                <w:bCs/>
+                <w:color w:val="000000"/>
+                <w:lang w:val="en-US" w:eastAsia="zh-CN"/>
+              </w:rPr>
+              <w:t>Byte 0</w:t>
+            </w:r>
+          </w:p>
+        </w:tc>
+        <w:tc>
+          <w:tcPr>
+            <w:tcW w:w="1143" w:type="dxa"/>
+            <w:tcBorders>
+              <w:top w:val="single" w:color="FFFFFF" w:sz="8" w:space="0"/>
+              <w:left w:val="single" w:color="F79646" w:sz="8" w:space="0"/>
+              <w:bottom w:val="single" w:color="F79646" w:sz="8" w:space="0"/>
+              <w:right w:val="single" w:color="F79646" w:sz="8" w:space="0"/>
+            </w:tcBorders>
+            <w:shd w:val="clear" w:color="auto" w:fill="FBD5B5"/>
+            <w:vAlign w:val="center"/>
+          </w:tcPr>
+          <w:p>
+            <w:pPr>
+              <w:jc w:val="center"/>
+              <w:rPr>
+                <w:rFonts w:hint="eastAsia"/>
+                <w:b/>
+                <w:bCs/>
+                <w:color w:val="000000"/>
+                <w:vertAlign w:val="baseline"/>
+                <w:lang w:val="en-US" w:eastAsia="zh-CN"/>
+              </w:rPr>
+            </w:pPr>
+            <w:r>
+              <w:rPr>
+                <w:rFonts w:hint="eastAsia"/>
+                <w:b/>
+                <w:bCs/>
+                <w:color w:val="000000"/>
+                <w:lang w:val="en-US" w:eastAsia="zh-CN"/>
+              </w:rPr>
+              <w:t>Byte 1</w:t>
+            </w:r>
+          </w:p>
+        </w:tc>
+        <w:tc>
+          <w:tcPr>
+            <w:tcW w:w="1144" w:type="dxa"/>
+            <w:tcBorders>
+              <w:top w:val="single" w:color="FFFFFF" w:sz="8" w:space="0"/>
+              <w:left w:val="single" w:color="F79646" w:sz="8" w:space="0"/>
+              <w:bottom w:val="single" w:color="F79646" w:sz="8" w:space="0"/>
+              <w:right w:val="single" w:color="F79646" w:sz="8" w:space="0"/>
+            </w:tcBorders>
+            <w:shd w:val="clear" w:color="auto" w:fill="00B050"/>
+            <w:vAlign w:val="center"/>
+          </w:tcPr>
+          <w:p>
+            <w:pPr>
+              <w:jc w:val="center"/>
+              <w:rPr>
+                <w:rFonts w:hint="eastAsia"/>
+                <w:b/>
+                <w:bCs/>
+                <w:color w:val="000000"/>
+                <w:vertAlign w:val="baseline"/>
+                <w:lang w:val="en-US" w:eastAsia="zh-CN"/>
+              </w:rPr>
+            </w:pPr>
+            <w:r>
+              <w:rPr>
+                <w:rFonts w:hint="eastAsia"/>
+                <w:b/>
+                <w:bCs/>
+                <w:color w:val="000000"/>
+                <w:lang w:val="en-US" w:eastAsia="zh-CN"/>
+              </w:rPr>
+              <w:t>Byte 2</w:t>
+            </w:r>
+          </w:p>
+        </w:tc>
+        <w:tc>
+          <w:tcPr>
+            <w:tcW w:w="2287" w:type="dxa"/>
+            <w:tcBorders>
+              <w:top w:val="single" w:color="FFFFFF" w:sz="8" w:space="0"/>
+              <w:left w:val="single" w:color="F79646" w:sz="8" w:space="0"/>
+              <w:bottom w:val="single" w:color="F79646" w:sz="8" w:space="0"/>
+              <w:right w:val="single" w:color="F79646" w:sz="8" w:space="0"/>
+            </w:tcBorders>
+            <w:shd w:val="clear" w:color="auto" w:fill="FBD5B5"/>
+            <w:vAlign w:val="center"/>
+          </w:tcPr>
+          <w:p>
+            <w:pPr>
+              <w:jc w:val="center"/>
+              <w:rPr>
+                <w:rFonts w:hint="eastAsia"/>
+                <w:b/>
+                <w:bCs/>
+                <w:color w:val="000000"/>
+                <w:lang w:val="en-US" w:eastAsia="zh-CN"/>
+              </w:rPr>
+            </w:pPr>
+            <w:r>
+              <w:rPr>
+                <w:rFonts w:hint="eastAsia"/>
+                <w:b/>
+                <w:bCs/>
+                <w:color w:val="000000"/>
+                <w:lang w:val="en-US" w:eastAsia="zh-CN"/>
+              </w:rPr>
+              <w:t>Byte 3</w:t>
+            </w:r>
+          </w:p>
+        </w:tc>
+        <w:tc>
+          <w:tcPr>
+            <w:tcW w:w="4702" w:type="dxa"/>
+            <w:tcBorders>
+              <w:top w:val="single" w:color="FFFFFF" w:sz="8" w:space="0"/>
+              <w:left w:val="single" w:color="F79646" w:sz="8" w:space="0"/>
+              <w:bottom w:val="single" w:color="F79646" w:sz="8" w:space="0"/>
+              <w:right w:val="single" w:color="F79646" w:sz="8" w:space="0"/>
+            </w:tcBorders>
+            <w:shd w:val="clear" w:color="auto" w:fill="FBD5B5"/>
+            <w:vAlign w:val="center"/>
+          </w:tcPr>
+          <w:p>
+            <w:pPr>
+              <w:jc w:val="both"/>
+              <w:rPr>
+                <w:rFonts w:hint="eastAsia"/>
+                <w:b/>
+                <w:bCs/>
+                <w:color w:val="000000"/>
+                <w:lang w:val="en-US" w:eastAsia="zh-CN"/>
+              </w:rPr>
+            </w:pPr>
+            <w:r>
+              <w:rPr>
+                <w:rFonts w:hint="eastAsia"/>
+                <w:b/>
+                <w:bCs/>
+                <w:color w:val="000000"/>
+                <w:lang w:val="en-US" w:eastAsia="zh-CN"/>
+              </w:rPr>
+              <w:t>Byte 4</w:t>
+            </w:r>
+          </w:p>
+        </w:tc>
+      </w:tr>
+      <w:tr>
+        <w:tblPrEx>
+          <w:tblBorders>
+            <w:top w:val="single" w:color="auto" w:sz="4" w:space="0"/>
+            <w:left w:val="single" w:color="auto" w:sz="4" w:space="0"/>
+            <w:bottom w:val="single" w:color="auto" w:sz="4" w:space="0"/>
+            <w:right w:val="single" w:color="auto" w:sz="4" w:space="0"/>
+            <w:insideH w:val="single" w:color="auto" w:sz="4" w:space="0"/>
+            <w:insideV w:val="single" w:color="auto" w:sz="4" w:space="0"/>
+          </w:tblBorders>
+          <w:tblLayout w:type="fixed"/>
+          <w:tblCellMar>
+            <w:top w:w="0" w:type="dxa"/>
+            <w:left w:w="108" w:type="dxa"/>
+            <w:bottom w:w="0" w:type="dxa"/>
+            <w:right w:w="108" w:type="dxa"/>
+          </w:tblCellMar>
+        </w:tblPrEx>
+        <w:trPr>
+          <w:trHeight w:val="160" w:hRule="atLeast"/>
+        </w:trPr>
+        <w:tc>
+          <w:tcPr>
+            <w:tcW w:w="1144" w:type="dxa"/>
+            <w:tcBorders>
+              <w:top w:val="single" w:color="F79646" w:sz="8" w:space="0"/>
+              <w:left w:val="single" w:color="F79646" w:sz="8" w:space="0"/>
+              <w:bottom w:val="single" w:color="F79646" w:sz="8" w:space="0"/>
+              <w:right w:val="single" w:color="F79646" w:sz="8" w:space="0"/>
+            </w:tcBorders>
+            <w:shd w:val="clear" w:color="auto" w:fill="FFFFFF"/>
+            <w:vAlign w:val="center"/>
+          </w:tcPr>
+          <w:p>
+            <w:pPr>
+              <w:jc w:val="center"/>
+              <w:rPr>
+                <w:rFonts w:hint="eastAsia"/>
+                <w:b/>
+                <w:bCs/>
+                <w:color w:val="000000"/>
+                <w:vertAlign w:val="baseline"/>
+                <w:lang w:val="en-US" w:eastAsia="zh-CN"/>
+              </w:rPr>
+            </w:pPr>
+            <w:r>
+              <w:rPr>
+                <w:rFonts w:hint="eastAsia"/>
+                <w:b/>
+                <w:bCs/>
+                <w:color w:val="000000"/>
+                <w:vertAlign w:val="baseline"/>
+                <w:lang w:val="en-US" w:eastAsia="zh-CN"/>
+              </w:rPr>
+              <w:t>0x42</w:t>
+            </w:r>
+          </w:p>
+        </w:tc>
+        <w:tc>
+          <w:tcPr>
+            <w:tcW w:w="1143" w:type="dxa"/>
+            <w:tcBorders>
+              <w:top w:val="single" w:color="F79646" w:sz="8" w:space="0"/>
+              <w:left w:val="single" w:color="F79646" w:sz="8" w:space="0"/>
+              <w:bottom w:val="single" w:color="F79646" w:sz="8" w:space="0"/>
+              <w:right w:val="single" w:color="F79646" w:sz="8" w:space="0"/>
+            </w:tcBorders>
+            <w:shd w:val="clear" w:color="auto" w:fill="FFFFFF"/>
+            <w:vAlign w:val="center"/>
+          </w:tcPr>
+          <w:p>
+            <w:pPr>
+              <w:jc w:val="center"/>
+              <w:rPr>
+                <w:rFonts w:hint="eastAsia"/>
+                <w:b/>
+                <w:bCs/>
+                <w:color w:val="000000"/>
+                <w:vertAlign w:val="baseline"/>
+                <w:lang w:val="en-US" w:eastAsia="zh-CN"/>
+              </w:rPr>
+            </w:pPr>
+            <w:r>
+              <w:rPr>
+                <w:rFonts w:hint="eastAsia"/>
+                <w:b/>
+                <w:bCs/>
+                <w:color w:val="000000"/>
+                <w:vertAlign w:val="baseline"/>
+                <w:lang w:val="en-US" w:eastAsia="zh-CN"/>
+              </w:rPr>
+              <w:t>0x57</w:t>
+            </w:r>
+          </w:p>
+        </w:tc>
+        <w:tc>
+          <w:tcPr>
+            <w:tcW w:w="1144" w:type="dxa"/>
+            <w:tcBorders>
+              <w:top w:val="single" w:color="F79646" w:sz="8" w:space="0"/>
+              <w:left w:val="single" w:color="F79646" w:sz="8" w:space="0"/>
+              <w:bottom w:val="single" w:color="F79646" w:sz="8" w:space="0"/>
+              <w:right w:val="single" w:color="F79646" w:sz="8" w:space="0"/>
+            </w:tcBorders>
+            <w:shd w:val="clear" w:color="auto" w:fill="00B050"/>
+            <w:vAlign w:val="center"/>
+          </w:tcPr>
+          <w:p>
+            <w:pPr>
+              <w:jc w:val="center"/>
+              <w:rPr>
+                <w:rFonts w:hint="eastAsia"/>
+                <w:b/>
+                <w:bCs/>
+                <w:color w:val="000000"/>
+                <w:vertAlign w:val="baseline"/>
+                <w:lang w:val="en-US" w:eastAsia="zh-CN"/>
+              </w:rPr>
+            </w:pPr>
+            <w:r>
+              <w:rPr>
+                <w:rFonts w:hint="eastAsia"/>
+                <w:b/>
+                <w:bCs/>
+                <w:color w:val="000000"/>
+                <w:vertAlign w:val="baseline"/>
+                <w:lang w:val="en-US" w:eastAsia="zh-CN"/>
+              </w:rPr>
+              <w:t>0x07</w:t>
+            </w:r>
+          </w:p>
+        </w:tc>
+        <w:tc>
+          <w:tcPr>
+            <w:tcW w:w="2287" w:type="dxa"/>
+            <w:tcBorders>
+              <w:top w:val="single" w:color="F79646" w:sz="8" w:space="0"/>
+              <w:left w:val="single" w:color="F79646" w:sz="8" w:space="0"/>
+              <w:bottom w:val="single" w:color="F79646" w:sz="8" w:space="0"/>
+              <w:right w:val="single" w:color="F79646" w:sz="8" w:space="0"/>
+            </w:tcBorders>
+            <w:shd w:val="clear" w:color="auto" w:fill="FFFFFF"/>
+            <w:vAlign w:val="center"/>
+          </w:tcPr>
+          <w:p>
+            <w:pPr>
+              <w:jc w:val="center"/>
+              <w:rPr>
+                <w:rFonts w:hint="eastAsia"/>
+                <w:b/>
+                <w:bCs/>
+                <w:color w:val="000000"/>
+                <w:vertAlign w:val="baseline"/>
+                <w:lang w:val="en-US" w:eastAsia="zh-CN"/>
+              </w:rPr>
+            </w:pPr>
+            <w:r>
+              <w:rPr>
+                <w:rFonts w:hint="eastAsia"/>
+                <w:b/>
+                <w:bCs/>
+                <w:color w:val="000000"/>
+                <w:vertAlign w:val="baseline"/>
+                <w:lang w:val="en-US" w:eastAsia="zh-CN"/>
+              </w:rPr>
+              <w:t>Slave Addr</w:t>
+            </w:r>
+          </w:p>
+        </w:tc>
+        <w:tc>
+          <w:tcPr>
+            <w:tcW w:w="4702" w:type="dxa"/>
+            <w:tcBorders>
+              <w:top w:val="single" w:color="F79646" w:sz="8" w:space="0"/>
+              <w:left w:val="single" w:color="F79646" w:sz="8" w:space="0"/>
+              <w:bottom w:val="single" w:color="F79646" w:sz="8" w:space="0"/>
+              <w:right w:val="single" w:color="F79646" w:sz="8" w:space="0"/>
+            </w:tcBorders>
+            <w:shd w:val="clear" w:color="auto" w:fill="FFFFFF"/>
+            <w:vAlign w:val="center"/>
+          </w:tcPr>
+          <w:p>
+            <w:pPr>
+              <w:jc w:val="center"/>
+              <w:rPr>
+                <w:rFonts w:hint="eastAsia"/>
+                <w:b/>
+                <w:bCs/>
+                <w:color w:val="000000"/>
+                <w:vertAlign w:val="baseline"/>
+                <w:lang w:val="en-US" w:eastAsia="zh-CN"/>
+              </w:rPr>
+            </w:pPr>
+            <w:r>
+              <w:rPr>
+                <w:rFonts w:hint="eastAsia"/>
+                <w:b/>
+                <w:bCs/>
+                <w:color w:val="000000"/>
+                <w:vertAlign w:val="baseline"/>
+                <w:lang w:val="en-US" w:eastAsia="zh-CN"/>
+              </w:rPr>
+              <w:t>CHK</w:t>
+            </w:r>
+          </w:p>
+        </w:tc>
+      </w:tr>
+      <w:tr>
+        <w:tblPrEx>
+          <w:tblBorders>
+            <w:top w:val="single" w:color="auto" w:sz="4" w:space="0"/>
+            <w:left w:val="single" w:color="auto" w:sz="4" w:space="0"/>
+            <w:bottom w:val="single" w:color="auto" w:sz="4" w:space="0"/>
+            <w:right w:val="single" w:color="auto" w:sz="4" w:space="0"/>
+            <w:insideH w:val="single" w:color="auto" w:sz="4" w:space="0"/>
+            <w:insideV w:val="single" w:color="auto" w:sz="4" w:space="0"/>
+          </w:tblBorders>
+          <w:tblLayout w:type="fixed"/>
+          <w:tblCellMar>
+            <w:top w:w="0" w:type="dxa"/>
+            <w:left w:w="108" w:type="dxa"/>
+            <w:bottom w:w="0" w:type="dxa"/>
+            <w:right w:w="108" w:type="dxa"/>
+          </w:tblCellMar>
+        </w:tblPrEx>
+        <w:trPr>
+          <w:trHeight w:val="223" w:hRule="atLeast"/>
+        </w:trPr>
+        <w:tc>
+          <w:tcPr>
+            <w:tcW w:w="10420" w:type="dxa"/>
+            <w:gridSpan w:val="5"/>
+            <w:tcBorders>
+              <w:top w:val="single" w:color="F79646" w:sz="8" w:space="0"/>
+              <w:left w:val="single" w:color="F79646" w:sz="8" w:space="0"/>
+              <w:bottom w:val="single" w:color="F79646" w:sz="8" w:space="0"/>
+              <w:right w:val="single" w:color="F79646" w:sz="8" w:space="0"/>
+            </w:tcBorders>
+            <w:shd w:val="clear" w:color="auto" w:fill="FFFFFF"/>
+            <w:vAlign w:val="center"/>
+          </w:tcPr>
+          <w:p>
+            <w:pPr>
+              <w:jc w:val="center"/>
+              <w:rPr>
+                <w:rFonts w:hint="eastAsia"/>
+                <w:b/>
+                <w:bCs/>
+                <w:color w:val="000000"/>
+                <w:vertAlign w:val="baseline"/>
+                <w:lang w:val="en-US" w:eastAsia="zh-CN"/>
+              </w:rPr>
+            </w:pPr>
+            <w:r>
+              <w:rPr>
+                <w:rFonts w:hint="eastAsia"/>
+                <w:b/>
+                <w:bCs/>
+                <w:color w:val="auto"/>
+                <w:vertAlign w:val="baseline"/>
+                <w:lang w:val="en-US" w:eastAsia="zh-CN"/>
+              </w:rPr>
+              <w:t>说明</w:t>
+            </w:r>
+          </w:p>
+        </w:tc>
+      </w:tr>
+      <w:tr>
+        <w:tblPrEx>
+          <w:tblBorders>
+            <w:top w:val="single" w:color="auto" w:sz="4" w:space="0"/>
+            <w:left w:val="single" w:color="auto" w:sz="4" w:space="0"/>
+            <w:bottom w:val="single" w:color="auto" w:sz="4" w:space="0"/>
+            <w:right w:val="single" w:color="auto" w:sz="4" w:space="0"/>
+            <w:insideH w:val="single" w:color="auto" w:sz="4" w:space="0"/>
+            <w:insideV w:val="single" w:color="auto" w:sz="4" w:space="0"/>
+          </w:tblBorders>
+          <w:tblLayout w:type="fixed"/>
+          <w:tblCellMar>
+            <w:top w:w="0" w:type="dxa"/>
+            <w:left w:w="108" w:type="dxa"/>
+            <w:bottom w:w="0" w:type="dxa"/>
+            <w:right w:w="108" w:type="dxa"/>
+          </w:tblCellMar>
+        </w:tblPrEx>
+        <w:trPr>
+          <w:trHeight w:val="148" w:hRule="atLeast"/>
+        </w:trPr>
+        <w:tc>
+          <w:tcPr>
+            <w:tcW w:w="2287" w:type="dxa"/>
+            <w:gridSpan w:val="2"/>
+            <w:tcBorders>
+              <w:top w:val="single" w:color="F79646" w:sz="8" w:space="0"/>
+              <w:left w:val="single" w:color="F79646" w:sz="8" w:space="0"/>
+              <w:bottom w:val="single" w:color="F79646" w:sz="8" w:space="0"/>
+              <w:right w:val="single" w:color="F79646" w:sz="8" w:space="0"/>
+            </w:tcBorders>
+            <w:shd w:val="clear" w:color="auto" w:fill="FFFFFF"/>
+            <w:vAlign w:val="center"/>
+          </w:tcPr>
+          <w:p>
+            <w:pPr>
+              <w:jc w:val="center"/>
+              <w:rPr>
+                <w:rFonts w:hint="eastAsia"/>
+                <w:b/>
+                <w:bCs/>
+                <w:color w:val="000000"/>
+                <w:vertAlign w:val="baseline"/>
+                <w:lang w:val="en-US" w:eastAsia="zh-CN"/>
+              </w:rPr>
+            </w:pPr>
+            <w:r>
+              <w:rPr>
+                <w:rFonts w:hint="eastAsia"/>
+                <w:b/>
+                <w:bCs/>
+                <w:color w:val="000000"/>
+                <w:vertAlign w:val="baseline"/>
+                <w:lang w:val="en-US" w:eastAsia="zh-CN"/>
+              </w:rPr>
+              <w:t>名称</w:t>
+            </w:r>
+          </w:p>
+        </w:tc>
+        <w:tc>
+          <w:tcPr>
+            <w:tcW w:w="3431" w:type="dxa"/>
+            <w:gridSpan w:val="2"/>
+            <w:tcBorders>
+              <w:top w:val="single" w:color="F79646" w:sz="8" w:space="0"/>
+              <w:left w:val="single" w:color="F79646" w:sz="8" w:space="0"/>
+              <w:bottom w:val="single" w:color="F79646" w:sz="8" w:space="0"/>
+              <w:right w:val="single" w:color="F79646" w:sz="8" w:space="0"/>
+            </w:tcBorders>
+            <w:shd w:val="clear" w:color="auto" w:fill="FFFFFF"/>
+            <w:vAlign w:val="center"/>
+          </w:tcPr>
+          <w:p>
+            <w:pPr>
+              <w:jc w:val="center"/>
+              <w:rPr>
+                <w:rFonts w:hint="eastAsia"/>
+                <w:b/>
+                <w:bCs/>
+                <w:color w:val="000000"/>
+                <w:vertAlign w:val="baseline"/>
+                <w:lang w:val="en-US" w:eastAsia="zh-CN"/>
+              </w:rPr>
+            </w:pPr>
+            <w:r>
+              <w:rPr>
+                <w:rFonts w:hint="eastAsia"/>
+                <w:b/>
+                <w:bCs/>
+                <w:color w:val="000000"/>
+                <w:vertAlign w:val="baseline"/>
+                <w:lang w:val="en-US" w:eastAsia="zh-CN"/>
+              </w:rPr>
+              <w:t>含义</w:t>
+            </w:r>
+          </w:p>
+        </w:tc>
+        <w:tc>
+          <w:tcPr>
+            <w:tcW w:w="4702" w:type="dxa"/>
+            <w:tcBorders>
+              <w:top w:val="single" w:color="F79646" w:sz="8" w:space="0"/>
+              <w:left w:val="single" w:color="F79646" w:sz="8" w:space="0"/>
+              <w:bottom w:val="single" w:color="F79646" w:sz="8" w:space="0"/>
+              <w:right w:val="single" w:color="F79646" w:sz="8" w:space="0"/>
+            </w:tcBorders>
+            <w:shd w:val="clear" w:color="auto" w:fill="FFFFFF"/>
+            <w:vAlign w:val="center"/>
+          </w:tcPr>
+          <w:p>
+            <w:pPr>
+              <w:jc w:val="center"/>
+              <w:rPr>
+                <w:rFonts w:hint="eastAsia"/>
+                <w:b/>
+                <w:bCs/>
+                <w:color w:val="000000"/>
+                <w:vertAlign w:val="baseline"/>
+                <w:lang w:val="en-US" w:eastAsia="zh-CN"/>
+              </w:rPr>
+            </w:pPr>
+            <w:r>
+              <w:rPr>
+                <w:rFonts w:hint="eastAsia"/>
+                <w:b/>
+                <w:bCs/>
+                <w:color w:val="000000"/>
+                <w:vertAlign w:val="baseline"/>
+                <w:lang w:val="en-US" w:eastAsia="zh-CN"/>
+              </w:rPr>
+              <w:t>取值范围</w:t>
+            </w:r>
+          </w:p>
+        </w:tc>
+      </w:tr>
+      <w:tr>
+        <w:tblPrEx>
+          <w:tblBorders>
+            <w:top w:val="single" w:color="auto" w:sz="4" w:space="0"/>
+            <w:left w:val="single" w:color="auto" w:sz="4" w:space="0"/>
+            <w:bottom w:val="single" w:color="auto" w:sz="4" w:space="0"/>
+            <w:right w:val="single" w:color="auto" w:sz="4" w:space="0"/>
+            <w:insideH w:val="single" w:color="auto" w:sz="4" w:space="0"/>
+            <w:insideV w:val="single" w:color="auto" w:sz="4" w:space="0"/>
+          </w:tblBorders>
+          <w:tblLayout w:type="fixed"/>
+          <w:tblCellMar>
+            <w:top w:w="0" w:type="dxa"/>
+            <w:left w:w="108" w:type="dxa"/>
+            <w:bottom w:w="0" w:type="dxa"/>
+            <w:right w:w="108" w:type="dxa"/>
+          </w:tblCellMar>
+        </w:tblPrEx>
+        <w:trPr>
+          <w:trHeight w:val="360" w:hRule="atLeast"/>
+        </w:trPr>
+        <w:tc>
+          <w:tcPr>
+            <w:tcW w:w="2287" w:type="dxa"/>
+            <w:gridSpan w:val="2"/>
+            <w:tcBorders>
+              <w:top w:val="single" w:color="F79646" w:sz="8" w:space="0"/>
+              <w:left w:val="single" w:color="F79646" w:sz="8" w:space="0"/>
+              <w:bottom w:val="single" w:color="F79646" w:sz="8" w:space="0"/>
+              <w:right w:val="single" w:color="F79646" w:sz="8" w:space="0"/>
+            </w:tcBorders>
+            <w:shd w:val="clear" w:color="auto" w:fill="FFFFFF"/>
+            <w:vAlign w:val="center"/>
+          </w:tcPr>
+          <w:p>
+            <w:pPr>
+              <w:jc w:val="center"/>
+              <w:rPr>
+                <w:rFonts w:hint="eastAsia"/>
+                <w:color w:val="000000"/>
+                <w:vertAlign w:val="baseline"/>
+                <w:lang w:val="en-US" w:eastAsia="zh-CN"/>
+              </w:rPr>
+            </w:pPr>
+            <w:r>
+              <w:rPr>
+                <w:rFonts w:hint="eastAsia"/>
+                <w:color w:val="000000"/>
+                <w:vertAlign w:val="baseline"/>
+                <w:lang w:val="en-US" w:eastAsia="zh-CN"/>
+              </w:rPr>
+              <w:t>Slave Addr</w:t>
+            </w:r>
+          </w:p>
+        </w:tc>
+        <w:tc>
+          <w:tcPr>
+            <w:tcW w:w="3431" w:type="dxa"/>
+            <w:gridSpan w:val="2"/>
+            <w:tcBorders>
+              <w:top w:val="single" w:color="F79646" w:sz="8" w:space="0"/>
+              <w:left w:val="single" w:color="F79646" w:sz="8" w:space="0"/>
+              <w:bottom w:val="single" w:color="F79646" w:sz="8" w:space="0"/>
+              <w:right w:val="single" w:color="F79646" w:sz="8" w:space="0"/>
+            </w:tcBorders>
+            <w:shd w:val="clear" w:color="auto" w:fill="FFFFFF"/>
+            <w:vAlign w:val="center"/>
+          </w:tcPr>
+          <w:p>
+            <w:pPr>
+              <w:jc w:val="center"/>
+              <w:rPr>
+                <w:rFonts w:hint="eastAsia"/>
+                <w:color w:val="000000"/>
+                <w:vertAlign w:val="baseline"/>
+                <w:lang w:val="en-US" w:eastAsia="zh-CN"/>
+              </w:rPr>
+            </w:pPr>
+            <w:r>
+              <w:rPr>
+                <w:rFonts w:hint="eastAsia"/>
+                <w:color w:val="000000"/>
+                <w:vertAlign w:val="baseline"/>
+                <w:lang w:val="en-US" w:eastAsia="zh-CN"/>
+              </w:rPr>
+              <w:t>从机地址</w:t>
+            </w:r>
+          </w:p>
+        </w:tc>
+        <w:tc>
+          <w:tcPr>
+            <w:tcW w:w="4702" w:type="dxa"/>
+            <w:tcBorders>
+              <w:top w:val="single" w:color="F79646" w:sz="8" w:space="0"/>
+              <w:left w:val="single" w:color="F79646" w:sz="8" w:space="0"/>
+              <w:bottom w:val="single" w:color="F79646" w:sz="8" w:space="0"/>
+              <w:right w:val="single" w:color="F79646" w:sz="8" w:space="0"/>
+            </w:tcBorders>
+            <w:shd w:val="clear" w:color="auto" w:fill="FFFFFF"/>
+            <w:vAlign w:val="center"/>
+          </w:tcPr>
+          <w:p>
+            <w:pPr>
+              <w:jc w:val="center"/>
+              <w:rPr>
+                <w:rFonts w:hint="eastAsia"/>
+                <w:color w:val="000000"/>
+                <w:vertAlign w:val="baseline"/>
+                <w:lang w:val="en-US" w:eastAsia="zh-CN"/>
+              </w:rPr>
+            </w:pPr>
+            <w:r>
+              <w:rPr>
+                <w:rFonts w:hint="eastAsia"/>
+                <w:color w:val="000000"/>
+                <w:vertAlign w:val="baseline"/>
+                <w:lang w:val="en-US" w:eastAsia="zh-CN"/>
+              </w:rPr>
+              <w:t>[0x78,0x07]</w:t>
+            </w:r>
+          </w:p>
+        </w:tc>
+      </w:tr>
+      <w:tr>
+        <w:tblPrEx>
+          <w:tblBorders>
+            <w:top w:val="single" w:color="auto" w:sz="4" w:space="0"/>
+            <w:left w:val="single" w:color="auto" w:sz="4" w:space="0"/>
+            <w:bottom w:val="single" w:color="auto" w:sz="4" w:space="0"/>
+            <w:right w:val="single" w:color="auto" w:sz="4" w:space="0"/>
+            <w:insideH w:val="single" w:color="auto" w:sz="4" w:space="0"/>
+            <w:insideV w:val="single" w:color="auto" w:sz="4" w:space="0"/>
+          </w:tblBorders>
+          <w:tblLayout w:type="fixed"/>
+          <w:tblCellMar>
+            <w:top w:w="0" w:type="dxa"/>
+            <w:left w:w="108" w:type="dxa"/>
+            <w:bottom w:w="0" w:type="dxa"/>
+            <w:right w:w="108" w:type="dxa"/>
+          </w:tblCellMar>
+        </w:tblPrEx>
+        <w:trPr>
+          <w:trHeight w:val="130" w:hRule="atLeast"/>
+        </w:trPr>
+        <w:tc>
+          <w:tcPr>
+            <w:tcW w:w="2287" w:type="dxa"/>
+            <w:gridSpan w:val="2"/>
+            <w:tcBorders>
+              <w:top w:val="single" w:color="F79646" w:sz="8" w:space="0"/>
+              <w:left w:val="single" w:color="F79646" w:sz="8" w:space="0"/>
+              <w:bottom w:val="single" w:color="F79646" w:sz="8" w:space="0"/>
+              <w:right w:val="single" w:color="F79646" w:sz="8" w:space="0"/>
+            </w:tcBorders>
+            <w:shd w:val="clear" w:color="auto" w:fill="FFFFFF"/>
+            <w:vAlign w:val="center"/>
+          </w:tcPr>
+          <w:p>
+            <w:pPr>
+              <w:jc w:val="center"/>
+              <w:rPr>
+                <w:rFonts w:hint="eastAsia"/>
+                <w:color w:val="000000"/>
+                <w:vertAlign w:val="baseline"/>
+                <w:lang w:val="en-US" w:eastAsia="zh-CN"/>
+              </w:rPr>
+            </w:pPr>
+            <w:r>
+              <w:rPr>
+                <w:rFonts w:hint="eastAsia"/>
+                <w:color w:val="000000"/>
+                <w:vertAlign w:val="baseline"/>
+                <w:lang w:val="en-US" w:eastAsia="zh-CN"/>
+              </w:rPr>
+              <w:t>CHK</w:t>
+            </w:r>
+          </w:p>
+        </w:tc>
+        <w:tc>
+          <w:tcPr>
+            <w:tcW w:w="3431" w:type="dxa"/>
+            <w:gridSpan w:val="2"/>
+            <w:tcBorders>
+              <w:top w:val="single" w:color="F79646" w:sz="8" w:space="0"/>
+              <w:left w:val="single" w:color="F79646" w:sz="8" w:space="0"/>
+              <w:bottom w:val="single" w:color="F79646" w:sz="8" w:space="0"/>
+              <w:right w:val="single" w:color="F79646" w:sz="8" w:space="0"/>
+            </w:tcBorders>
+            <w:shd w:val="clear" w:color="auto" w:fill="FFFFFF"/>
+            <w:vAlign w:val="center"/>
+          </w:tcPr>
+          <w:p>
+            <w:pPr>
+              <w:jc w:val="center"/>
+              <w:rPr>
+                <w:rFonts w:hint="eastAsia"/>
+                <w:color w:val="000000"/>
+                <w:vertAlign w:val="baseline"/>
+                <w:lang w:val="en-US" w:eastAsia="zh-CN"/>
+              </w:rPr>
+            </w:pPr>
+            <w:r>
+              <w:rPr>
+                <w:rFonts w:hint="eastAsia"/>
+                <w:color w:val="000000"/>
+                <w:vertAlign w:val="baseline"/>
+                <w:lang w:val="en-US" w:eastAsia="zh-CN"/>
+              </w:rPr>
+              <w:t>校验和</w:t>
+            </w:r>
+          </w:p>
+        </w:tc>
+        <w:tc>
+          <w:tcPr>
+            <w:tcW w:w="4702" w:type="dxa"/>
+            <w:tcBorders>
+              <w:top w:val="single" w:color="F79646" w:sz="8" w:space="0"/>
+              <w:left w:val="single" w:color="F79646" w:sz="8" w:space="0"/>
+              <w:bottom w:val="single" w:color="F79646" w:sz="8" w:space="0"/>
+              <w:right w:val="single" w:color="F79646" w:sz="8" w:space="0"/>
+            </w:tcBorders>
+            <w:shd w:val="clear" w:color="auto" w:fill="FFFFFF"/>
+            <w:vAlign w:val="center"/>
+          </w:tcPr>
+          <w:p>
+            <w:pPr>
+              <w:jc w:val="center"/>
+              <w:rPr>
+                <w:rFonts w:hint="eastAsia"/>
+                <w:color w:val="000000"/>
+                <w:vertAlign w:val="baseline"/>
+                <w:lang w:val="en-US" w:eastAsia="zh-CN"/>
+              </w:rPr>
+            </w:pPr>
+            <w:r>
+              <w:rPr>
+                <w:rFonts w:hint="eastAsia"/>
+                <w:color w:val="000000"/>
+                <w:vertAlign w:val="baseline"/>
+                <w:lang w:val="en-US" w:eastAsia="zh-CN"/>
+              </w:rPr>
+              <w:t>CHK=Byte0+Byte1+Byte2+Byte3</w:t>
+            </w:r>
+          </w:p>
+        </w:tc>
+      </w:tr>
+    </w:tbl>
+    <w:p>
+      <w:pPr>
+        <w:rPr>
+          <w:rFonts w:hint="eastAsia"/>
+          <w:lang w:val="en-US" w:eastAsia="zh-CN"/>
+        </w:rPr>
+      </w:pPr>
+    </w:p>
+    <w:tbl>
+      <w:tblPr>
+        <w:tblStyle w:val="14"/>
+        <w:tblW w:w="10447" w:type="dxa"/>
+        <w:tblInd w:w="0" w:type="dxa"/>
+        <w:tblBorders>
+          <w:top w:val="single" w:color="auto" w:sz="4" w:space="0"/>
+          <w:left w:val="single" w:color="auto" w:sz="4" w:space="0"/>
+          <w:bottom w:val="single" w:color="auto" w:sz="4" w:space="0"/>
+          <w:right w:val="single" w:color="auto" w:sz="4" w:space="0"/>
+          <w:insideH w:val="single" w:color="auto" w:sz="4" w:space="0"/>
+          <w:insideV w:val="single" w:color="auto" w:sz="4" w:space="0"/>
+        </w:tblBorders>
+        <w:tblLayout w:type="fixed"/>
+        <w:tblCellMar>
+          <w:top w:w="0" w:type="dxa"/>
+          <w:left w:w="108" w:type="dxa"/>
+          <w:bottom w:w="0" w:type="dxa"/>
+          <w:right w:w="108" w:type="dxa"/>
+        </w:tblCellMar>
+      </w:tblPr>
+      <w:tblGrid>
+        <w:gridCol w:w="10447"/>
+      </w:tblGrid>
+      <w:tr>
+        <w:tblPrEx>
+          <w:tblBorders>
+            <w:top w:val="single" w:color="auto" w:sz="4" w:space="0"/>
+            <w:left w:val="single" w:color="auto" w:sz="4" w:space="0"/>
+            <w:bottom w:val="single" w:color="auto" w:sz="4" w:space="0"/>
+            <w:right w:val="single" w:color="auto" w:sz="4" w:space="0"/>
+            <w:insideH w:val="single" w:color="auto" w:sz="4" w:space="0"/>
+            <w:insideV w:val="single" w:color="auto" w:sz="4" w:space="0"/>
+          </w:tblBorders>
+          <w:tblLayout w:type="fixed"/>
+          <w:tblCellMar>
+            <w:top w:w="0" w:type="dxa"/>
+            <w:left w:w="108" w:type="dxa"/>
+            <w:bottom w:w="0" w:type="dxa"/>
+            <w:right w:w="108" w:type="dxa"/>
+          </w:tblCellMar>
+        </w:tblPrEx>
+        <w:trPr>
+          <w:trHeight w:val="346" w:hRule="atLeast"/>
+        </w:trPr>
+        <w:tc>
+          <w:tcPr>
+            <w:tcW w:w="10447" w:type="dxa"/>
+            <w:tcBorders>
+              <w:top w:val="single" w:color="F79646" w:sz="8" w:space="0"/>
+              <w:left w:val="single" w:color="F79646" w:sz="8" w:space="0"/>
+              <w:bottom w:val="single" w:color="FFFFFF" w:sz="8" w:space="0"/>
+              <w:right w:val="single" w:color="F79646" w:sz="8" w:space="0"/>
+            </w:tcBorders>
+            <w:shd w:val="clear" w:color="auto" w:fill="F79646"/>
+            <w:vAlign w:val="center"/>
+          </w:tcPr>
+          <w:p>
+            <w:pPr>
+              <w:jc w:val="center"/>
+              <w:rPr>
+                <w:rFonts w:hint="eastAsia"/>
+                <w:b/>
+                <w:bCs/>
+                <w:color w:val="000000"/>
+                <w:lang w:val="en-US" w:eastAsia="zh-CN"/>
+              </w:rPr>
+            </w:pPr>
+            <w:r>
+              <w:rPr>
+                <w:rFonts w:hint="eastAsia"/>
+                <w:b/>
+                <w:bCs/>
+                <w:color w:val="000000"/>
+                <w:lang w:val="en-US" w:eastAsia="zh-CN"/>
+              </w:rPr>
+              <w:t>上行-数据</w:t>
+            </w:r>
+          </w:p>
+        </w:tc>
+      </w:tr>
+      <w:tr>
+        <w:tblPrEx>
+          <w:tblBorders>
+            <w:top w:val="single" w:color="auto" w:sz="4" w:space="0"/>
+            <w:left w:val="single" w:color="auto" w:sz="4" w:space="0"/>
+            <w:bottom w:val="single" w:color="auto" w:sz="4" w:space="0"/>
+            <w:right w:val="single" w:color="auto" w:sz="4" w:space="0"/>
+            <w:insideH w:val="single" w:color="auto" w:sz="4" w:space="0"/>
+            <w:insideV w:val="single" w:color="auto" w:sz="4" w:space="0"/>
+          </w:tblBorders>
+          <w:tblLayout w:type="fixed"/>
+          <w:tblCellMar>
+            <w:top w:w="0" w:type="dxa"/>
+            <w:left w:w="108" w:type="dxa"/>
+            <w:bottom w:w="0" w:type="dxa"/>
+            <w:right w:w="108" w:type="dxa"/>
+          </w:tblCellMar>
+        </w:tblPrEx>
+        <w:trPr>
+          <w:trHeight w:val="947" w:hRule="atLeast"/>
+        </w:trPr>
+        <w:tc>
+          <w:tcPr>
+            <w:tcW w:w="10447" w:type="dxa"/>
+            <w:tcBorders>
+              <w:top w:val="single" w:color="FFFFFF" w:sz="8" w:space="0"/>
+              <w:left w:val="single" w:color="F79646" w:sz="8" w:space="0"/>
+              <w:bottom w:val="single" w:color="F79646" w:sz="8" w:space="0"/>
+              <w:right w:val="single" w:color="F79646" w:sz="8" w:space="0"/>
+            </w:tcBorders>
+            <w:shd w:val="clear" w:color="auto" w:fill="FBD5B5"/>
+            <w:vAlign w:val="center"/>
+          </w:tcPr>
+          <w:p>
+            <w:pPr>
+              <w:jc w:val="left"/>
+              <w:rPr>
+                <w:rFonts w:hint="eastAsia"/>
+                <w:color w:val="000000"/>
+                <w:vertAlign w:val="baseline"/>
+                <w:lang w:val="en-US" w:eastAsia="zh-CN"/>
+              </w:rPr>
+            </w:pPr>
+            <w:r>
+              <w:rPr>
+                <w:rFonts w:hint="eastAsia"/>
+                <w:color w:val="000000"/>
+                <w:vertAlign w:val="baseline"/>
+                <w:lang w:val="en-US" w:eastAsia="zh-CN"/>
+              </w:rPr>
+              <w:t>ASCII码信息打印。</w:t>
+            </w:r>
+          </w:p>
+        </w:tc>
+      </w:tr>
+    </w:tbl>
+    <w:p>
+      <w:pPr>
+        <w:rPr>
+          <w:rFonts w:hint="eastAsia"/>
+          <w:lang w:val="en-US" w:eastAsia="zh-CN"/>
+        </w:rPr>
+      </w:pPr>
+    </w:p>
+    <w:p>
+      <w:pPr>
+        <w:rPr>
+          <w:rFonts w:hint="eastAsia"/>
+          <w:lang w:val="en-US" w:eastAsia="zh-CN"/>
+        </w:rPr>
+      </w:pPr>
+    </w:p>
+    <w:tbl>
+      <w:tblPr>
+        <w:tblStyle w:val="14"/>
+        <w:tblW w:w="10447" w:type="dxa"/>
+        <w:tblInd w:w="0" w:type="dxa"/>
+        <w:tblBorders>
+          <w:top w:val="single" w:color="auto" w:sz="4" w:space="0"/>
+          <w:left w:val="single" w:color="auto" w:sz="4" w:space="0"/>
+          <w:bottom w:val="single" w:color="auto" w:sz="4" w:space="0"/>
+          <w:right w:val="single" w:color="auto" w:sz="4" w:space="0"/>
+          <w:insideH w:val="single" w:color="auto" w:sz="4" w:space="0"/>
+          <w:insideV w:val="single" w:color="auto" w:sz="4" w:space="0"/>
+        </w:tblBorders>
+        <w:tblLayout w:type="fixed"/>
+        <w:tblCellMar>
+          <w:top w:w="0" w:type="dxa"/>
+          <w:left w:w="108" w:type="dxa"/>
+          <w:bottom w:w="0" w:type="dxa"/>
+          <w:right w:w="108" w:type="dxa"/>
+        </w:tblCellMar>
+      </w:tblPr>
+      <w:tblGrid>
+        <w:gridCol w:w="2089"/>
+        <w:gridCol w:w="2096"/>
+        <w:gridCol w:w="2082"/>
+        <w:gridCol w:w="2089"/>
+        <w:gridCol w:w="2091"/>
+      </w:tblGrid>
+      <w:tr>
+        <w:tblPrEx>
+          <w:tblBorders>
+            <w:top w:val="single" w:color="auto" w:sz="4" w:space="0"/>
+            <w:left w:val="single" w:color="auto" w:sz="4" w:space="0"/>
+            <w:bottom w:val="single" w:color="auto" w:sz="4" w:space="0"/>
+            <w:right w:val="single" w:color="auto" w:sz="4" w:space="0"/>
+            <w:insideH w:val="single" w:color="auto" w:sz="4" w:space="0"/>
+            <w:insideV w:val="single" w:color="auto" w:sz="4" w:space="0"/>
+          </w:tblBorders>
+          <w:tblLayout w:type="fixed"/>
+          <w:tblCellMar>
+            <w:top w:w="0" w:type="dxa"/>
+            <w:left w:w="108" w:type="dxa"/>
+            <w:bottom w:w="0" w:type="dxa"/>
+            <w:right w:w="108" w:type="dxa"/>
+          </w:tblCellMar>
+        </w:tblPrEx>
+        <w:trPr>
+          <w:trHeight w:val="346" w:hRule="atLeast"/>
+        </w:trPr>
+        <w:tc>
+          <w:tcPr>
+            <w:tcW w:w="10447" w:type="dxa"/>
+            <w:gridSpan w:val="5"/>
+            <w:tcBorders>
+              <w:top w:val="single" w:color="F79646" w:sz="8" w:space="0"/>
+              <w:left w:val="single" w:color="F79646" w:sz="8" w:space="0"/>
+              <w:bottom w:val="single" w:color="FFFFFF" w:sz="8" w:space="0"/>
+              <w:right w:val="single" w:color="F79646" w:sz="8" w:space="0"/>
+            </w:tcBorders>
+            <w:shd w:val="clear" w:color="auto" w:fill="F79646"/>
+            <w:vAlign w:val="center"/>
+          </w:tcPr>
+          <w:p>
+            <w:pPr>
+              <w:jc w:val="center"/>
+              <w:rPr>
+                <w:rFonts w:hint="eastAsia"/>
+                <w:b/>
+                <w:bCs/>
+                <w:color w:val="000000"/>
+                <w:lang w:val="en-US" w:eastAsia="zh-CN"/>
+              </w:rPr>
+            </w:pPr>
+            <w:r>
+              <w:rPr>
+                <w:rFonts w:hint="eastAsia"/>
+                <w:b/>
+                <w:bCs/>
+                <w:color w:val="000000"/>
+                <w:lang w:val="en-US" w:eastAsia="zh-CN"/>
+              </w:rPr>
+              <w:t>上行</w:t>
+            </w:r>
+          </w:p>
+        </w:tc>
+      </w:tr>
+      <w:tr>
+        <w:tblPrEx>
+          <w:tblBorders>
+            <w:top w:val="single" w:color="auto" w:sz="4" w:space="0"/>
+            <w:left w:val="single" w:color="auto" w:sz="4" w:space="0"/>
+            <w:bottom w:val="single" w:color="auto" w:sz="4" w:space="0"/>
+            <w:right w:val="single" w:color="auto" w:sz="4" w:space="0"/>
+            <w:insideH w:val="single" w:color="auto" w:sz="4" w:space="0"/>
+            <w:insideV w:val="single" w:color="auto" w:sz="4" w:space="0"/>
+          </w:tblBorders>
+          <w:tblLayout w:type="fixed"/>
+          <w:tblCellMar>
+            <w:top w:w="0" w:type="dxa"/>
+            <w:left w:w="108" w:type="dxa"/>
+            <w:bottom w:w="0" w:type="dxa"/>
+            <w:right w:w="108" w:type="dxa"/>
+          </w:tblCellMar>
+        </w:tblPrEx>
+        <w:trPr>
+          <w:trHeight w:val="309" w:hRule="atLeast"/>
+        </w:trPr>
+        <w:tc>
+          <w:tcPr>
+            <w:tcW w:w="2089" w:type="dxa"/>
+            <w:tcBorders>
+              <w:top w:val="single" w:color="FFFFFF" w:sz="8" w:space="0"/>
+              <w:left w:val="single" w:color="F79646" w:sz="8" w:space="0"/>
+              <w:bottom w:val="single" w:color="F79646" w:sz="8" w:space="0"/>
+              <w:right w:val="single" w:color="F79646" w:sz="8" w:space="0"/>
+            </w:tcBorders>
+            <w:shd w:val="clear" w:color="auto" w:fill="FBD5B5"/>
+            <w:vAlign w:val="center"/>
+          </w:tcPr>
+          <w:p>
+            <w:pPr>
+              <w:jc w:val="center"/>
+              <w:rPr>
+                <w:rFonts w:hint="eastAsia"/>
+                <w:b/>
+                <w:bCs/>
+                <w:color w:val="000000"/>
+                <w:vertAlign w:val="baseline"/>
+                <w:lang w:val="en-US" w:eastAsia="zh-CN"/>
+              </w:rPr>
+            </w:pPr>
+            <w:r>
+              <w:rPr>
+                <w:rFonts w:hint="eastAsia"/>
+                <w:b/>
+                <w:bCs/>
+                <w:color w:val="000000"/>
+                <w:lang w:val="en-US" w:eastAsia="zh-CN"/>
+              </w:rPr>
+              <w:t>Byte 0</w:t>
+            </w:r>
+          </w:p>
+        </w:tc>
+        <w:tc>
+          <w:tcPr>
+            <w:tcW w:w="2096" w:type="dxa"/>
+            <w:tcBorders>
+              <w:top w:val="single" w:color="FFFFFF" w:sz="8" w:space="0"/>
+              <w:left w:val="single" w:color="F79646" w:sz="8" w:space="0"/>
+              <w:bottom w:val="single" w:color="F79646" w:sz="8" w:space="0"/>
+              <w:right w:val="single" w:color="F79646" w:sz="8" w:space="0"/>
+            </w:tcBorders>
+            <w:shd w:val="clear" w:color="auto" w:fill="FBD5B5"/>
+            <w:vAlign w:val="center"/>
+          </w:tcPr>
+          <w:p>
+            <w:pPr>
+              <w:jc w:val="center"/>
+              <w:rPr>
+                <w:rFonts w:hint="eastAsia"/>
+                <w:b/>
+                <w:bCs/>
+                <w:color w:val="000000"/>
+                <w:vertAlign w:val="baseline"/>
+                <w:lang w:val="en-US" w:eastAsia="zh-CN"/>
+              </w:rPr>
+            </w:pPr>
+            <w:r>
+              <w:rPr>
+                <w:rFonts w:hint="eastAsia"/>
+                <w:b/>
+                <w:bCs/>
+                <w:color w:val="000000"/>
+                <w:lang w:val="en-US" w:eastAsia="zh-CN"/>
+              </w:rPr>
+              <w:t>Byte 1</w:t>
+            </w:r>
+          </w:p>
+        </w:tc>
+        <w:tc>
+          <w:tcPr>
+            <w:tcW w:w="2082" w:type="dxa"/>
+            <w:tcBorders>
+              <w:top w:val="single" w:color="FFFFFF" w:sz="8" w:space="0"/>
+              <w:left w:val="single" w:color="F79646" w:sz="8" w:space="0"/>
+              <w:bottom w:val="single" w:color="F79646" w:sz="8" w:space="0"/>
+              <w:right w:val="single" w:color="F79646" w:sz="8" w:space="0"/>
+            </w:tcBorders>
+            <w:shd w:val="clear" w:color="auto" w:fill="00B050"/>
+            <w:vAlign w:val="center"/>
+          </w:tcPr>
+          <w:p>
+            <w:pPr>
+              <w:jc w:val="center"/>
+              <w:rPr>
+                <w:rFonts w:hint="eastAsia"/>
+                <w:b/>
+                <w:bCs/>
+                <w:color w:val="000000"/>
+                <w:vertAlign w:val="baseline"/>
+                <w:lang w:val="en-US" w:eastAsia="zh-CN"/>
+              </w:rPr>
+            </w:pPr>
+            <w:r>
+              <w:rPr>
+                <w:rFonts w:hint="eastAsia"/>
+                <w:b/>
+                <w:bCs/>
+                <w:color w:val="000000"/>
+                <w:lang w:val="en-US" w:eastAsia="zh-CN"/>
+              </w:rPr>
+              <w:t>Byte 2</w:t>
+            </w:r>
+          </w:p>
+        </w:tc>
+        <w:tc>
+          <w:tcPr>
+            <w:tcW w:w="2089" w:type="dxa"/>
+            <w:tcBorders>
+              <w:top w:val="single" w:color="FFFFFF" w:sz="8" w:space="0"/>
+              <w:left w:val="single" w:color="F79646" w:sz="8" w:space="0"/>
+              <w:bottom w:val="single" w:color="F79646" w:sz="8" w:space="0"/>
+              <w:right w:val="single" w:color="F79646" w:sz="8" w:space="0"/>
+            </w:tcBorders>
+            <w:shd w:val="clear" w:color="auto" w:fill="FBD5B5"/>
+            <w:vAlign w:val="center"/>
+          </w:tcPr>
+          <w:p>
+            <w:pPr>
+              <w:jc w:val="center"/>
+              <w:rPr>
+                <w:rFonts w:hint="eastAsia"/>
+                <w:b/>
+                <w:bCs/>
+                <w:color w:val="000000"/>
+                <w:vertAlign w:val="baseline"/>
+                <w:lang w:val="en-US" w:eastAsia="zh-CN"/>
+              </w:rPr>
+            </w:pPr>
+            <w:r>
+              <w:rPr>
+                <w:rFonts w:hint="eastAsia"/>
+                <w:b/>
+                <w:bCs/>
+                <w:color w:val="000000"/>
+                <w:lang w:val="en-US" w:eastAsia="zh-CN"/>
+              </w:rPr>
+              <w:t>Byte 3</w:t>
+            </w:r>
+          </w:p>
+        </w:tc>
+        <w:tc>
+          <w:tcPr>
+            <w:tcW w:w="2091" w:type="dxa"/>
+            <w:tcBorders>
+              <w:top w:val="single" w:color="FFFFFF" w:sz="8" w:space="0"/>
+              <w:left w:val="single" w:color="F79646" w:sz="8" w:space="0"/>
+              <w:bottom w:val="single" w:color="F79646" w:sz="8" w:space="0"/>
+              <w:right w:val="single" w:color="F79646" w:sz="8" w:space="0"/>
+            </w:tcBorders>
+            <w:shd w:val="clear" w:color="auto" w:fill="FBD5B5"/>
+            <w:vAlign w:val="center"/>
+          </w:tcPr>
+          <w:p>
+            <w:pPr>
+              <w:jc w:val="center"/>
+              <w:rPr>
+                <w:rFonts w:hint="eastAsia"/>
+                <w:b/>
+                <w:bCs/>
+                <w:color w:val="000000"/>
+                <w:vertAlign w:val="baseline"/>
+                <w:lang w:val="en-US" w:eastAsia="zh-CN"/>
+              </w:rPr>
+            </w:pPr>
+            <w:r>
+              <w:rPr>
+                <w:rFonts w:hint="eastAsia"/>
+                <w:b/>
+                <w:bCs/>
+                <w:color w:val="000000"/>
+                <w:lang w:val="en-US" w:eastAsia="zh-CN"/>
+              </w:rPr>
+              <w:t>Byte 4</w:t>
+            </w:r>
+          </w:p>
+        </w:tc>
+      </w:tr>
+      <w:tr>
+        <w:tblPrEx>
+          <w:tblBorders>
+            <w:top w:val="single" w:color="auto" w:sz="4" w:space="0"/>
+            <w:left w:val="single" w:color="auto" w:sz="4" w:space="0"/>
+            <w:bottom w:val="single" w:color="auto" w:sz="4" w:space="0"/>
+            <w:right w:val="single" w:color="auto" w:sz="4" w:space="0"/>
+            <w:insideH w:val="single" w:color="auto" w:sz="4" w:space="0"/>
+            <w:insideV w:val="single" w:color="auto" w:sz="4" w:space="0"/>
+          </w:tblBorders>
+          <w:tblLayout w:type="fixed"/>
+          <w:tblCellMar>
+            <w:top w:w="0" w:type="dxa"/>
+            <w:left w:w="108" w:type="dxa"/>
+            <w:bottom w:w="0" w:type="dxa"/>
+            <w:right w:w="108" w:type="dxa"/>
+          </w:tblCellMar>
+        </w:tblPrEx>
+        <w:trPr>
+          <w:trHeight w:val="249" w:hRule="atLeast"/>
+        </w:trPr>
+        <w:tc>
+          <w:tcPr>
+            <w:tcW w:w="2089" w:type="dxa"/>
+            <w:tcBorders>
+              <w:top w:val="single" w:color="F79646" w:sz="8" w:space="0"/>
+              <w:left w:val="single" w:color="F79646" w:sz="8" w:space="0"/>
+              <w:bottom w:val="single" w:color="F79646" w:sz="8" w:space="0"/>
+              <w:right w:val="single" w:color="F79646" w:sz="8" w:space="0"/>
+            </w:tcBorders>
+            <w:shd w:val="clear" w:color="auto" w:fill="FFFFFF"/>
+            <w:vAlign w:val="center"/>
+          </w:tcPr>
+          <w:p>
+            <w:pPr>
+              <w:jc w:val="center"/>
+              <w:rPr>
+                <w:rFonts w:hint="eastAsia"/>
+                <w:b/>
+                <w:bCs/>
+                <w:color w:val="000000"/>
+                <w:vertAlign w:val="baseline"/>
+                <w:lang w:val="en-US" w:eastAsia="zh-CN"/>
+              </w:rPr>
+            </w:pPr>
+            <w:r>
+              <w:rPr>
+                <w:rFonts w:hint="eastAsia"/>
+                <w:b/>
+                <w:bCs/>
+                <w:color w:val="000000"/>
+                <w:vertAlign w:val="baseline"/>
+                <w:lang w:val="en-US" w:eastAsia="zh-CN"/>
+              </w:rPr>
+              <w:t>0x42</w:t>
+            </w:r>
+          </w:p>
+        </w:tc>
+        <w:tc>
+          <w:tcPr>
+            <w:tcW w:w="2096" w:type="dxa"/>
+            <w:tcBorders>
+              <w:top w:val="single" w:color="F79646" w:sz="8" w:space="0"/>
+              <w:left w:val="single" w:color="F79646" w:sz="8" w:space="0"/>
+              <w:bottom w:val="single" w:color="F79646" w:sz="8" w:space="0"/>
+              <w:right w:val="single" w:color="F79646" w:sz="8" w:space="0"/>
+            </w:tcBorders>
+            <w:shd w:val="clear" w:color="auto" w:fill="FFFFFF"/>
+            <w:vAlign w:val="center"/>
+          </w:tcPr>
+          <w:p>
+            <w:pPr>
+              <w:jc w:val="center"/>
+              <w:rPr>
+                <w:rFonts w:hint="eastAsia"/>
+                <w:b/>
+                <w:bCs/>
+                <w:color w:val="000000"/>
+                <w:vertAlign w:val="baseline"/>
+                <w:lang w:val="en-US" w:eastAsia="zh-CN"/>
+              </w:rPr>
+            </w:pPr>
+            <w:r>
+              <w:rPr>
+                <w:rFonts w:hint="eastAsia"/>
+                <w:b/>
+                <w:bCs/>
+                <w:color w:val="000000"/>
+                <w:vertAlign w:val="baseline"/>
+                <w:lang w:val="en-US" w:eastAsia="zh-CN"/>
+              </w:rPr>
+              <w:t>0x57</w:t>
+            </w:r>
+          </w:p>
+        </w:tc>
+        <w:tc>
+          <w:tcPr>
+            <w:tcW w:w="2082" w:type="dxa"/>
+            <w:tcBorders>
+              <w:top w:val="single" w:color="F79646" w:sz="8" w:space="0"/>
+              <w:left w:val="single" w:color="F79646" w:sz="8" w:space="0"/>
+              <w:bottom w:val="single" w:color="F79646" w:sz="8" w:space="0"/>
+              <w:right w:val="single" w:color="F79646" w:sz="8" w:space="0"/>
+            </w:tcBorders>
+            <w:shd w:val="clear" w:color="auto" w:fill="00B050"/>
+            <w:vAlign w:val="center"/>
+          </w:tcPr>
+          <w:p>
+            <w:pPr>
+              <w:jc w:val="center"/>
+              <w:rPr>
+                <w:rFonts w:hint="eastAsia"/>
+                <w:b/>
+                <w:bCs/>
+                <w:color w:val="000000"/>
+                <w:vertAlign w:val="baseline"/>
+                <w:lang w:val="en-US" w:eastAsia="zh-CN"/>
+              </w:rPr>
+            </w:pPr>
+            <w:r>
+              <w:rPr>
+                <w:rFonts w:hint="eastAsia"/>
+                <w:b/>
+                <w:bCs/>
+                <w:color w:val="000000"/>
+                <w:vertAlign w:val="baseline"/>
+                <w:lang w:val="en-US" w:eastAsia="zh-CN"/>
+              </w:rPr>
+              <w:t>0x07</w:t>
+            </w:r>
+            <w:bookmarkStart w:id="9" w:name="_GoBack"/>
+            <w:bookmarkEnd w:id="9"/>
+          </w:p>
+        </w:tc>
+        <w:tc>
+          <w:tcPr>
+            <w:tcW w:w="2089" w:type="dxa"/>
+            <w:tcBorders>
+              <w:top w:val="single" w:color="F79646" w:sz="8" w:space="0"/>
+              <w:left w:val="single" w:color="F79646" w:sz="8" w:space="0"/>
+              <w:bottom w:val="single" w:color="F79646" w:sz="8" w:space="0"/>
+              <w:right w:val="single" w:color="F79646" w:sz="8" w:space="0"/>
+            </w:tcBorders>
+            <w:shd w:val="clear" w:color="auto" w:fill="FFFFFF"/>
+            <w:vAlign w:val="center"/>
+          </w:tcPr>
+          <w:p>
+            <w:pPr>
+              <w:jc w:val="center"/>
+              <w:rPr>
+                <w:rFonts w:hint="eastAsia"/>
+                <w:b/>
+                <w:bCs/>
+                <w:color w:val="000000"/>
+                <w:vertAlign w:val="baseline"/>
+                <w:lang w:val="en-US" w:eastAsia="zh-CN"/>
+              </w:rPr>
+            </w:pPr>
+            <w:r>
+              <w:rPr>
+                <w:rFonts w:hint="eastAsia"/>
+                <w:b/>
+                <w:bCs/>
+                <w:color w:val="000000"/>
+                <w:vertAlign w:val="baseline"/>
+                <w:lang w:val="en-US" w:eastAsia="zh-CN"/>
+              </w:rPr>
+              <w:t>Config Status</w:t>
+            </w:r>
+          </w:p>
+        </w:tc>
+        <w:tc>
+          <w:tcPr>
+            <w:tcW w:w="2091" w:type="dxa"/>
+            <w:tcBorders>
+              <w:top w:val="single" w:color="F79646" w:sz="8" w:space="0"/>
+              <w:left w:val="single" w:color="F79646" w:sz="8" w:space="0"/>
+              <w:bottom w:val="single" w:color="F79646" w:sz="8" w:space="0"/>
+              <w:right w:val="single" w:color="F79646" w:sz="8" w:space="0"/>
+            </w:tcBorders>
+            <w:shd w:val="clear" w:color="auto" w:fill="FFFFFF"/>
+            <w:vAlign w:val="center"/>
+          </w:tcPr>
+          <w:p>
+            <w:pPr>
+              <w:jc w:val="center"/>
+              <w:rPr>
+                <w:rFonts w:hint="eastAsia"/>
+                <w:b/>
+                <w:bCs/>
+                <w:color w:val="000000"/>
+                <w:vertAlign w:val="baseline"/>
+                <w:lang w:val="en-US" w:eastAsia="zh-CN"/>
+              </w:rPr>
+            </w:pPr>
+            <w:r>
+              <w:rPr>
+                <w:rFonts w:hint="eastAsia"/>
+                <w:b/>
+                <w:bCs/>
+                <w:color w:val="000000"/>
+                <w:vertAlign w:val="baseline"/>
+                <w:lang w:val="en-US" w:eastAsia="zh-CN"/>
+              </w:rPr>
+              <w:t>CHK</w:t>
+            </w:r>
+          </w:p>
+        </w:tc>
+      </w:tr>
+      <w:tr>
+        <w:tblPrEx>
+          <w:tblBorders>
+            <w:top w:val="single" w:color="auto" w:sz="4" w:space="0"/>
+            <w:left w:val="single" w:color="auto" w:sz="4" w:space="0"/>
+            <w:bottom w:val="single" w:color="auto" w:sz="4" w:space="0"/>
+            <w:right w:val="single" w:color="auto" w:sz="4" w:space="0"/>
+            <w:insideH w:val="single" w:color="auto" w:sz="4" w:space="0"/>
+            <w:insideV w:val="single" w:color="auto" w:sz="4" w:space="0"/>
+          </w:tblBorders>
+          <w:tblLayout w:type="fixed"/>
+          <w:tblCellMar>
+            <w:top w:w="0" w:type="dxa"/>
+            <w:left w:w="108" w:type="dxa"/>
+            <w:bottom w:w="0" w:type="dxa"/>
+            <w:right w:w="108" w:type="dxa"/>
+          </w:tblCellMar>
+        </w:tblPrEx>
+        <w:trPr>
+          <w:trHeight w:val="249" w:hRule="atLeast"/>
+        </w:trPr>
+        <w:tc>
+          <w:tcPr>
+            <w:tcW w:w="10447" w:type="dxa"/>
+            <w:gridSpan w:val="5"/>
+            <w:tcBorders>
+              <w:top w:val="single" w:color="F79646" w:sz="8" w:space="0"/>
+              <w:left w:val="single" w:color="F79646" w:sz="8" w:space="0"/>
+              <w:bottom w:val="single" w:color="F79646" w:sz="8" w:space="0"/>
+              <w:right w:val="single" w:color="F79646" w:sz="8" w:space="0"/>
+            </w:tcBorders>
+            <w:shd w:val="clear" w:color="auto" w:fill="FFFFFF"/>
+            <w:vAlign w:val="center"/>
+          </w:tcPr>
+          <w:p>
+            <w:pPr>
+              <w:jc w:val="center"/>
+              <w:rPr>
+                <w:rFonts w:hint="eastAsia"/>
+                <w:b/>
+                <w:bCs/>
+                <w:color w:val="000000"/>
+                <w:vertAlign w:val="baseline"/>
+                <w:lang w:val="en-US" w:eastAsia="zh-CN"/>
+              </w:rPr>
+            </w:pPr>
+            <w:r>
+              <w:rPr>
+                <w:rFonts w:hint="eastAsia"/>
+                <w:b/>
+                <w:bCs/>
+                <w:color w:val="000000"/>
+                <w:vertAlign w:val="baseline"/>
+                <w:lang w:val="en-US" w:eastAsia="zh-CN"/>
+              </w:rPr>
+              <w:t>说明</w:t>
+            </w:r>
+          </w:p>
+        </w:tc>
+      </w:tr>
+      <w:tr>
+        <w:tblPrEx>
+          <w:tblBorders>
+            <w:top w:val="single" w:color="auto" w:sz="4" w:space="0"/>
+            <w:left w:val="single" w:color="auto" w:sz="4" w:space="0"/>
+            <w:bottom w:val="single" w:color="auto" w:sz="4" w:space="0"/>
+            <w:right w:val="single" w:color="auto" w:sz="4" w:space="0"/>
+            <w:insideH w:val="single" w:color="auto" w:sz="4" w:space="0"/>
+            <w:insideV w:val="single" w:color="auto" w:sz="4" w:space="0"/>
+          </w:tblBorders>
+          <w:tblLayout w:type="fixed"/>
+          <w:tblCellMar>
+            <w:top w:w="0" w:type="dxa"/>
+            <w:left w:w="108" w:type="dxa"/>
+            <w:bottom w:w="0" w:type="dxa"/>
+            <w:right w:w="108" w:type="dxa"/>
+          </w:tblCellMar>
+        </w:tblPrEx>
+        <w:trPr>
+          <w:trHeight w:val="249" w:hRule="atLeast"/>
+        </w:trPr>
+        <w:tc>
+          <w:tcPr>
+            <w:tcW w:w="2089" w:type="dxa"/>
+            <w:tcBorders>
+              <w:top w:val="single" w:color="F79646" w:sz="8" w:space="0"/>
+              <w:left w:val="single" w:color="F79646" w:sz="8" w:space="0"/>
+              <w:bottom w:val="single" w:color="F79646" w:sz="8" w:space="0"/>
+              <w:right w:val="single" w:color="F79646" w:sz="8" w:space="0"/>
+            </w:tcBorders>
+            <w:shd w:val="clear" w:color="auto" w:fill="FFFFFF"/>
+            <w:vAlign w:val="center"/>
+          </w:tcPr>
+          <w:p>
+            <w:pPr>
+              <w:jc w:val="center"/>
+              <w:rPr>
+                <w:rFonts w:hint="eastAsia"/>
+                <w:b/>
+                <w:bCs/>
+                <w:color w:val="000000"/>
+                <w:vertAlign w:val="baseline"/>
+                <w:lang w:val="en-US" w:eastAsia="zh-CN"/>
+              </w:rPr>
+            </w:pPr>
+            <w:r>
+              <w:rPr>
+                <w:rFonts w:hint="eastAsia"/>
+                <w:b/>
+                <w:bCs/>
+                <w:color w:val="000000"/>
+                <w:vertAlign w:val="baseline"/>
+                <w:lang w:val="en-US" w:eastAsia="zh-CN"/>
+              </w:rPr>
+              <w:t>名称</w:t>
+            </w:r>
+          </w:p>
+        </w:tc>
+        <w:tc>
+          <w:tcPr>
+            <w:tcW w:w="4178" w:type="dxa"/>
+            <w:gridSpan w:val="2"/>
+            <w:tcBorders>
+              <w:top w:val="single" w:color="F79646" w:sz="8" w:space="0"/>
+              <w:left w:val="single" w:color="F79646" w:sz="8" w:space="0"/>
+              <w:bottom w:val="single" w:color="F79646" w:sz="8" w:space="0"/>
+              <w:right w:val="single" w:color="F79646" w:sz="8" w:space="0"/>
+            </w:tcBorders>
+            <w:shd w:val="clear" w:color="auto" w:fill="FFFFFF"/>
+            <w:vAlign w:val="center"/>
+          </w:tcPr>
+          <w:p>
+            <w:pPr>
+              <w:jc w:val="center"/>
+              <w:rPr>
+                <w:rFonts w:hint="eastAsia"/>
+                <w:b/>
+                <w:bCs/>
+                <w:color w:val="000000"/>
+                <w:vertAlign w:val="baseline"/>
+                <w:lang w:val="en-US" w:eastAsia="zh-CN"/>
+              </w:rPr>
+            </w:pPr>
+            <w:r>
+              <w:rPr>
+                <w:rFonts w:hint="eastAsia"/>
+                <w:b/>
+                <w:bCs/>
+                <w:color w:val="000000"/>
+                <w:vertAlign w:val="baseline"/>
+                <w:lang w:val="en-US" w:eastAsia="zh-CN"/>
+              </w:rPr>
+              <w:t>含义</w:t>
+            </w:r>
+          </w:p>
+        </w:tc>
+        <w:tc>
+          <w:tcPr>
+            <w:tcW w:w="4180" w:type="dxa"/>
+            <w:gridSpan w:val="2"/>
+            <w:tcBorders>
+              <w:top w:val="single" w:color="F79646" w:sz="8" w:space="0"/>
+              <w:left w:val="single" w:color="F79646" w:sz="8" w:space="0"/>
+              <w:bottom w:val="single" w:color="F79646" w:sz="8" w:space="0"/>
+              <w:right w:val="single" w:color="F79646" w:sz="8" w:space="0"/>
+            </w:tcBorders>
+            <w:shd w:val="clear" w:color="auto" w:fill="FFFFFF"/>
+            <w:vAlign w:val="center"/>
+          </w:tcPr>
+          <w:p>
+            <w:pPr>
+              <w:jc w:val="center"/>
+              <w:rPr>
+                <w:rFonts w:hint="eastAsia"/>
+                <w:b/>
+                <w:bCs/>
+                <w:color w:val="000000"/>
+                <w:vertAlign w:val="baseline"/>
+                <w:lang w:val="en-US" w:eastAsia="zh-CN"/>
+              </w:rPr>
+            </w:pPr>
+            <w:r>
+              <w:rPr>
+                <w:rFonts w:hint="eastAsia"/>
+                <w:b/>
+                <w:bCs/>
+                <w:color w:val="000000"/>
+                <w:vertAlign w:val="baseline"/>
+                <w:lang w:val="en-US" w:eastAsia="zh-CN"/>
+              </w:rPr>
+              <w:t>取值范围</w:t>
+            </w:r>
+          </w:p>
+        </w:tc>
+      </w:tr>
+      <w:tr>
+        <w:tblPrEx>
+          <w:tblBorders>
+            <w:top w:val="single" w:color="auto" w:sz="4" w:space="0"/>
+            <w:left w:val="single" w:color="auto" w:sz="4" w:space="0"/>
+            <w:bottom w:val="single" w:color="auto" w:sz="4" w:space="0"/>
+            <w:right w:val="single" w:color="auto" w:sz="4" w:space="0"/>
+            <w:insideH w:val="single" w:color="auto" w:sz="4" w:space="0"/>
+            <w:insideV w:val="single" w:color="auto" w:sz="4" w:space="0"/>
+          </w:tblBorders>
+          <w:tblLayout w:type="fixed"/>
+          <w:tblCellMar>
+            <w:top w:w="0" w:type="dxa"/>
+            <w:left w:w="108" w:type="dxa"/>
+            <w:bottom w:w="0" w:type="dxa"/>
+            <w:right w:w="108" w:type="dxa"/>
+          </w:tblCellMar>
+        </w:tblPrEx>
+        <w:trPr>
+          <w:trHeight w:val="249" w:hRule="atLeast"/>
+        </w:trPr>
+        <w:tc>
+          <w:tcPr>
+            <w:tcW w:w="2089" w:type="dxa"/>
+            <w:tcBorders>
+              <w:top w:val="single" w:color="F79646" w:sz="8" w:space="0"/>
+              <w:left w:val="single" w:color="F79646" w:sz="8" w:space="0"/>
+              <w:bottom w:val="single" w:color="F79646" w:sz="8" w:space="0"/>
+              <w:right w:val="single" w:color="F79646" w:sz="8" w:space="0"/>
+            </w:tcBorders>
+            <w:shd w:val="clear" w:color="auto" w:fill="FFFFFF"/>
+            <w:vAlign w:val="center"/>
+          </w:tcPr>
+          <w:p>
+            <w:pPr>
+              <w:jc w:val="center"/>
+              <w:rPr>
+                <w:rFonts w:hint="eastAsia"/>
+                <w:color w:val="000000"/>
+                <w:vertAlign w:val="baseline"/>
+                <w:lang w:val="en-US" w:eastAsia="zh-CN"/>
+              </w:rPr>
+            </w:pPr>
+            <w:r>
+              <w:rPr>
+                <w:rFonts w:hint="eastAsia"/>
+                <w:color w:val="000000"/>
+                <w:vertAlign w:val="baseline"/>
+                <w:lang w:val="en-US" w:eastAsia="zh-CN"/>
+              </w:rPr>
+              <w:t>Config Status</w:t>
+            </w:r>
+          </w:p>
+        </w:tc>
+        <w:tc>
+          <w:tcPr>
+            <w:tcW w:w="4178" w:type="dxa"/>
+            <w:gridSpan w:val="2"/>
+            <w:tcBorders>
+              <w:top w:val="single" w:color="F79646" w:sz="8" w:space="0"/>
+              <w:left w:val="single" w:color="F79646" w:sz="8" w:space="0"/>
+              <w:bottom w:val="single" w:color="F79646" w:sz="8" w:space="0"/>
+              <w:right w:val="single" w:color="F79646" w:sz="8" w:space="0"/>
+            </w:tcBorders>
+            <w:shd w:val="clear" w:color="auto" w:fill="FFFFFF"/>
+            <w:vAlign w:val="center"/>
+          </w:tcPr>
+          <w:p>
+            <w:pPr>
+              <w:jc w:val="left"/>
+              <w:rPr>
+                <w:rFonts w:hint="eastAsia"/>
+                <w:color w:val="000000"/>
+                <w:vertAlign w:val="baseline"/>
+                <w:lang w:val="en-US" w:eastAsia="zh-CN"/>
+              </w:rPr>
+            </w:pPr>
+            <w:r>
+              <w:rPr>
+                <w:rFonts w:hint="eastAsia"/>
+                <w:color w:val="000000"/>
+                <w:vertAlign w:val="baseline"/>
+                <w:lang w:val="en-US" w:eastAsia="zh-CN"/>
+              </w:rPr>
+              <w:t>配置结果</w:t>
+            </w:r>
+          </w:p>
+        </w:tc>
+        <w:tc>
+          <w:tcPr>
+            <w:tcW w:w="4180" w:type="dxa"/>
+            <w:gridSpan w:val="2"/>
+            <w:tcBorders>
+              <w:top w:val="single" w:color="F79646" w:sz="8" w:space="0"/>
+              <w:left w:val="single" w:color="F79646" w:sz="8" w:space="0"/>
+              <w:bottom w:val="single" w:color="F79646" w:sz="8" w:space="0"/>
+              <w:right w:val="single" w:color="F79646" w:sz="8" w:space="0"/>
+            </w:tcBorders>
+            <w:shd w:val="clear" w:color="auto" w:fill="FFFFFF"/>
+            <w:vAlign w:val="center"/>
+          </w:tcPr>
+          <w:p>
+            <w:pPr>
+              <w:jc w:val="left"/>
+              <w:rPr>
+                <w:rFonts w:hint="eastAsia"/>
+                <w:color w:val="000000"/>
+                <w:vertAlign w:val="baseline"/>
+                <w:lang w:val="en-US" w:eastAsia="zh-CN"/>
+              </w:rPr>
+            </w:pPr>
+            <w:r>
+              <w:rPr>
+                <w:rFonts w:hint="eastAsia"/>
+                <w:color w:val="000000"/>
+                <w:vertAlign w:val="baseline"/>
+                <w:lang w:val="en-US" w:eastAsia="zh-CN"/>
+              </w:rPr>
+              <w:t>Config Status = 0x01:配置成功</w:t>
+            </w:r>
+          </w:p>
+          <w:p>
+            <w:pPr>
+              <w:jc w:val="left"/>
+              <w:rPr>
+                <w:rFonts w:hint="eastAsia"/>
+                <w:color w:val="000000"/>
+                <w:vertAlign w:val="baseline"/>
+                <w:lang w:val="en-US" w:eastAsia="zh-CN"/>
+              </w:rPr>
+            </w:pPr>
+            <w:r>
+              <w:rPr>
+                <w:rFonts w:hint="eastAsia"/>
+                <w:color w:val="000000"/>
+                <w:vertAlign w:val="baseline"/>
+                <w:lang w:val="en-US" w:eastAsia="zh-CN"/>
+              </w:rPr>
+              <w:t>Config Status = 0x02:配置参数错误</w:t>
+            </w:r>
+          </w:p>
+          <w:p>
+            <w:pPr>
+              <w:jc w:val="left"/>
+              <w:rPr>
+                <w:rFonts w:hint="eastAsia"/>
+                <w:color w:val="000000"/>
+                <w:vertAlign w:val="baseline"/>
+                <w:lang w:val="en-US" w:eastAsia="zh-CN"/>
+              </w:rPr>
+            </w:pPr>
+            <w:r>
+              <w:rPr>
+                <w:rFonts w:hint="eastAsia"/>
+                <w:color w:val="000000"/>
+                <w:vertAlign w:val="baseline"/>
+                <w:lang w:val="en-US" w:eastAsia="zh-CN"/>
+              </w:rPr>
+              <w:t>Config Status = 0x03:校验失败</w:t>
+            </w:r>
+          </w:p>
+          <w:p>
+            <w:pPr>
+              <w:jc w:val="left"/>
+              <w:rPr>
+                <w:rFonts w:hint="eastAsia"/>
+                <w:color w:val="000000"/>
+                <w:vertAlign w:val="baseline"/>
+                <w:lang w:val="en-US" w:eastAsia="zh-CN"/>
+              </w:rPr>
+            </w:pPr>
+            <w:r>
+              <w:rPr>
+                <w:rFonts w:hint="eastAsia"/>
+                <w:color w:val="000000"/>
+                <w:vertAlign w:val="baseline"/>
+                <w:lang w:val="en-US" w:eastAsia="zh-CN"/>
+              </w:rPr>
+              <w:t>Config Status = 0x04:配置失败</w:t>
+            </w:r>
+          </w:p>
+        </w:tc>
+      </w:tr>
+      <w:tr>
+        <w:tblPrEx>
+          <w:tblBorders>
+            <w:top w:val="single" w:color="auto" w:sz="4" w:space="0"/>
+            <w:left w:val="single" w:color="auto" w:sz="4" w:space="0"/>
+            <w:bottom w:val="single" w:color="auto" w:sz="4" w:space="0"/>
+            <w:right w:val="single" w:color="auto" w:sz="4" w:space="0"/>
+            <w:insideH w:val="single" w:color="auto" w:sz="4" w:space="0"/>
+            <w:insideV w:val="single" w:color="auto" w:sz="4" w:space="0"/>
+          </w:tblBorders>
+          <w:tblLayout w:type="fixed"/>
+          <w:tblCellMar>
+            <w:top w:w="0" w:type="dxa"/>
+            <w:left w:w="108" w:type="dxa"/>
+            <w:bottom w:w="0" w:type="dxa"/>
+            <w:right w:w="108" w:type="dxa"/>
+          </w:tblCellMar>
+        </w:tblPrEx>
+        <w:trPr>
+          <w:trHeight w:val="249" w:hRule="atLeast"/>
+        </w:trPr>
+        <w:tc>
+          <w:tcPr>
+            <w:tcW w:w="2089" w:type="dxa"/>
+            <w:tcBorders>
+              <w:top w:val="single" w:color="F79646" w:sz="8" w:space="0"/>
+              <w:left w:val="single" w:color="F79646" w:sz="8" w:space="0"/>
+              <w:bottom w:val="single" w:color="F79646" w:sz="8" w:space="0"/>
+              <w:right w:val="single" w:color="F79646" w:sz="8" w:space="0"/>
+            </w:tcBorders>
+            <w:shd w:val="clear" w:color="auto" w:fill="FFFFFF"/>
+            <w:vAlign w:val="center"/>
+          </w:tcPr>
+          <w:p>
+            <w:pPr>
+              <w:jc w:val="center"/>
+              <w:rPr>
+                <w:rFonts w:hint="eastAsia"/>
+                <w:color w:val="000000"/>
+                <w:vertAlign w:val="baseline"/>
+                <w:lang w:val="en-US" w:eastAsia="zh-CN"/>
+              </w:rPr>
+            </w:pPr>
+            <w:r>
+              <w:rPr>
+                <w:rFonts w:hint="eastAsia"/>
+                <w:color w:val="000000"/>
+                <w:vertAlign w:val="baseline"/>
+                <w:lang w:val="en-US" w:eastAsia="zh-CN"/>
+              </w:rPr>
+              <w:t>CHK</w:t>
+            </w:r>
+          </w:p>
+        </w:tc>
+        <w:tc>
+          <w:tcPr>
+            <w:tcW w:w="4178" w:type="dxa"/>
+            <w:gridSpan w:val="2"/>
+            <w:tcBorders>
+              <w:top w:val="single" w:color="F79646" w:sz="8" w:space="0"/>
+              <w:left w:val="single" w:color="F79646" w:sz="8" w:space="0"/>
+              <w:bottom w:val="single" w:color="F79646" w:sz="8" w:space="0"/>
+              <w:right w:val="single" w:color="F79646" w:sz="8" w:space="0"/>
+            </w:tcBorders>
+            <w:shd w:val="clear" w:color="auto" w:fill="FFFFFF"/>
+            <w:vAlign w:val="center"/>
+          </w:tcPr>
+          <w:p>
+            <w:pPr>
+              <w:jc w:val="left"/>
+              <w:rPr>
+                <w:rFonts w:hint="eastAsia"/>
+                <w:color w:val="000000"/>
+                <w:vertAlign w:val="baseline"/>
+                <w:lang w:val="en-US" w:eastAsia="zh-CN"/>
+              </w:rPr>
+            </w:pPr>
+            <w:r>
+              <w:rPr>
+                <w:rFonts w:hint="eastAsia"/>
+                <w:color w:val="000000"/>
+                <w:vertAlign w:val="baseline"/>
+                <w:lang w:val="en-US" w:eastAsia="zh-CN"/>
+              </w:rPr>
+              <w:t>校验和</w:t>
+            </w:r>
+          </w:p>
+        </w:tc>
+        <w:tc>
+          <w:tcPr>
+            <w:tcW w:w="4180" w:type="dxa"/>
+            <w:gridSpan w:val="2"/>
+            <w:tcBorders>
+              <w:top w:val="single" w:color="F79646" w:sz="8" w:space="0"/>
+              <w:left w:val="single" w:color="F79646" w:sz="8" w:space="0"/>
+              <w:bottom w:val="single" w:color="F79646" w:sz="8" w:space="0"/>
+              <w:right w:val="single" w:color="F79646" w:sz="8" w:space="0"/>
+            </w:tcBorders>
+            <w:shd w:val="clear" w:color="auto" w:fill="FFFFFF"/>
+            <w:vAlign w:val="center"/>
+          </w:tcPr>
+          <w:p>
+            <w:pPr>
+              <w:jc w:val="left"/>
+              <w:rPr>
+                <w:rFonts w:hint="eastAsia"/>
+                <w:color w:val="000000"/>
+                <w:vertAlign w:val="baseline"/>
+                <w:lang w:val="en-US" w:eastAsia="zh-CN"/>
+              </w:rPr>
+            </w:pPr>
+            <w:r>
+              <w:rPr>
+                <w:rFonts w:hint="eastAsia"/>
+                <w:color w:val="000000"/>
+                <w:vertAlign w:val="baseline"/>
+                <w:lang w:val="en-US" w:eastAsia="zh-CN"/>
+              </w:rPr>
+              <w:t>CHK=Byte0+Byte1+Byte2+Byte3</w:t>
+            </w:r>
+          </w:p>
+        </w:tc>
+      </w:tr>
+    </w:tbl>
+    <w:p>
+      <w:pPr>
+        <w:rPr>
+          <w:rFonts w:hint="eastAsia"/>
           <w:lang w:val="en-US" w:eastAsia="zh-CN"/>
         </w:rPr>
       </w:pPr>
@@ -17836,8 +19921,8 @@
     <w:lsdException w:uiPriority="99" w:name="index 7"/>
     <w:lsdException w:uiPriority="99" w:name="index 8"/>
     <w:lsdException w:uiPriority="99" w:name="index 9"/>
-    <w:lsdException w:uiPriority="39" w:name="toc 1"/>
-    <w:lsdException w:uiPriority="39" w:name="toc 2"/>
+    <w:lsdException w:qFormat="1" w:uiPriority="39" w:name="toc 1"/>
+    <w:lsdException w:qFormat="1" w:uiPriority="39" w:name="toc 2"/>
     <w:lsdException w:uiPriority="39" w:name="toc 3"/>
     <w:lsdException w:uiPriority="39" w:name="toc 4"/>
     <w:lsdException w:uiPriority="39" w:name="toc 5"/>
@@ -17882,7 +19967,7 @@
     <w:lsdException w:qFormat="1" w:unhideWhenUsed="0" w:uiPriority="10" w:semiHidden="0" w:name="Title"/>
     <w:lsdException w:uiPriority="99" w:name="Closing"/>
     <w:lsdException w:uiPriority="99" w:name="Signature"/>
-    <w:lsdException w:uiPriority="1" w:name="Default Paragraph Font"/>
+    <w:lsdException w:qFormat="1" w:uiPriority="1" w:name="Default Paragraph Font"/>
     <w:lsdException w:unhideWhenUsed="0" w:uiPriority="0" w:semiHidden="0" w:name="Body Text"/>
     <w:lsdException w:qFormat="1" w:unhideWhenUsed="0" w:uiPriority="0" w:semiHidden="0" w:name="Body Text Indent"/>
     <w:lsdException w:uiPriority="99" w:name="List Continue"/>
@@ -17920,7 +20005,7 @@
     <w:lsdException w:uiPriority="99" w:name="HTML Sample"/>
     <w:lsdException w:uiPriority="99" w:name="HTML Typewriter"/>
     <w:lsdException w:uiPriority="99" w:name="HTML Variable"/>
-    <w:lsdException w:uiPriority="99" w:name="Normal Table"/>
+    <w:lsdException w:qFormat="1" w:uiPriority="99" w:name="Normal Table"/>
     <w:lsdException w:uiPriority="99" w:name="annotation subject"/>
     <w:lsdException w:uiPriority="99" w:name="Table Simple 1"/>
     <w:lsdException w:uiPriority="99" w:name="Table Simple 2"/>
@@ -18152,12 +20237,14 @@
     <w:name w:val="Default Paragraph Font"/>
     <w:semiHidden/>
     <w:unhideWhenUsed/>
+    <w:qFormat/>
     <w:uiPriority w:val="1"/>
   </w:style>
   <w:style w:type="table" w:default="1" w:styleId="13">
     <w:name w:val="Normal Table"/>
     <w:semiHidden/>
     <w:unhideWhenUsed/>
+    <w:qFormat/>
     <w:uiPriority w:val="99"/>
     <w:tblPr>
       <w:tblLayout w:type="fixed"/>
@@ -18246,6 +20333,7 @@
     <w:next w:val="1"/>
     <w:semiHidden/>
     <w:unhideWhenUsed/>
+    <w:qFormat/>
     <w:uiPriority w:val="39"/>
   </w:style>
   <w:style w:type="paragraph" w:styleId="10">
@@ -18254,6 +20342,7 @@
     <w:next w:val="1"/>
     <w:semiHidden/>
     <w:unhideWhenUsed/>
+    <w:qFormat/>
     <w:uiPriority w:val="39"/>
     <w:pPr>
       <w:ind w:left="420" w:leftChars="200"/>

</xml_diff>